<commit_message>
1st version of final research paper
Needs to be revised before submitting for SAC
-Will fix code snippets to have lighter background -- hard to read with dark background
</commit_message>
<xml_diff>
--- a/GreaneyKinneberg_ResearchPaper.docx
+++ b/GreaneyKinneberg_ResearchPaper.docx
@@ -85,6 +85,8 @@
                 <w:sz w:val="22"/>
               </w:rPr>
             </w:pPr>
+            <w:bookmarkStart w:id="0" w:name="_GoBack"/>
+            <w:bookmarkEnd w:id="0"/>
           </w:p>
         </w:tc>
       </w:tr>
@@ -584,16 +586,35 @@
       <w:r>
         <w:t xml:space="preserve">Table </w:t>
       </w:r>
-      <w:fldSimple w:instr=" SEQ Table \* ARABIC ">
-        <w:r>
-          <w:rPr>
-            <w:noProof/>
-          </w:rPr>
-          <w:t>1</w:t>
-        </w:r>
-      </w:fldSimple>
-      <w:r>
-        <w:t>: Top 100 Worst Passwords of 2017</w:t>
+      <w:r>
+        <w:fldChar w:fldCharType="begin"/>
+      </w:r>
+      <w:r>
+        <w:instrText xml:space="preserve"> SEQ Table \* ARABIC </w:instrText>
+      </w:r>
+      <w:r>
+        <w:fldChar w:fldCharType="separate"/>
+      </w:r>
+      <w:r>
+        <w:rPr>
+          <w:noProof/>
+        </w:rPr>
+        <w:t>1</w:t>
+      </w:r>
+      <w:r>
+        <w:rPr>
+          <w:noProof/>
+        </w:rPr>
+        <w:fldChar w:fldCharType="end"/>
+      </w:r>
+      <w:r>
+        <w:t xml:space="preserve">: Top 100 </w:t>
+      </w:r>
+      <w:r>
+        <w:t>Most Common</w:t>
+      </w:r>
+      <w:r>
+        <w:t xml:space="preserve"> Passwords of 2017</w:t>
       </w:r>
     </w:p>
     <w:tbl>
@@ -6118,14 +6139,27 @@
       <w:r>
         <w:t xml:space="preserve">Table </w:t>
       </w:r>
-      <w:fldSimple w:instr=" SEQ Table \* ARABIC ">
-        <w:r>
-          <w:rPr>
-            <w:noProof/>
-          </w:rPr>
-          <w:t>2</w:t>
-        </w:r>
-      </w:fldSimple>
+      <w:r>
+        <w:fldChar w:fldCharType="begin"/>
+      </w:r>
+      <w:r>
+        <w:instrText xml:space="preserve"> SEQ Table \* ARABIC </w:instrText>
+      </w:r>
+      <w:r>
+        <w:fldChar w:fldCharType="separate"/>
+      </w:r>
+      <w:r>
+        <w:rPr>
+          <w:noProof/>
+        </w:rPr>
+        <w:t>2</w:t>
+      </w:r>
+      <w:r>
+        <w:rPr>
+          <w:noProof/>
+        </w:rPr>
+        <w:fldChar w:fldCharType="end"/>
+      </w:r>
       <w:r>
         <w:t>: How Salts Change Password Hashes</w:t>
       </w:r>
@@ -6618,14 +6652,27 @@
       <w:r>
         <w:t xml:space="preserve">Table </w:t>
       </w:r>
-      <w:fldSimple w:instr=" SEQ Table \* ARABIC ">
-        <w:r>
-          <w:rPr>
-            <w:noProof/>
-          </w:rPr>
-          <w:t>3</w:t>
-        </w:r>
-      </w:fldSimple>
+      <w:r>
+        <w:fldChar w:fldCharType="begin"/>
+      </w:r>
+      <w:r>
+        <w:instrText xml:space="preserve"> SEQ Table \* ARABIC </w:instrText>
+      </w:r>
+      <w:r>
+        <w:fldChar w:fldCharType="separate"/>
+      </w:r>
+      <w:r>
+        <w:rPr>
+          <w:noProof/>
+        </w:rPr>
+        <w:t>3</w:t>
+      </w:r>
+      <w:r>
+        <w:rPr>
+          <w:noProof/>
+        </w:rPr>
+        <w:fldChar w:fldCharType="end"/>
+      </w:r>
       <w:r>
         <w:t>: Impact of Character Set Size on Complexity</w:t>
       </w:r>
@@ -6857,8 +6904,6 @@
       <w:r>
         <w:t>16-character</w:t>
       </w:r>
-      <w:bookmarkStart w:id="0" w:name="_GoBack"/>
-      <w:bookmarkEnd w:id="0"/>
       <w:r>
         <w:t xml:space="preserve"> long password made with only numbers is just as strong as an 8 character long password made using all 94 possible ASCII characters. Based on this research, we elected our algorithm to require passwords to be at least 12 characters long, and contain at least one number, uppercase letter, lowercase letter, and two different symbols.</w:t>
       </w:r>
@@ -6989,14 +7034,27 @@
       <w:r>
         <w:t xml:space="preserve">Figure </w:t>
       </w:r>
-      <w:fldSimple w:instr=" SEQ Figure \* ARABIC ">
-        <w:r>
-          <w:rPr>
-            <w:noProof/>
-          </w:rPr>
-          <w:t>1</w:t>
-        </w:r>
-      </w:fldSimple>
+      <w:r>
+        <w:fldChar w:fldCharType="begin"/>
+      </w:r>
+      <w:r>
+        <w:instrText xml:space="preserve"> SEQ Figure \* ARABIC </w:instrText>
+      </w:r>
+      <w:r>
+        <w:fldChar w:fldCharType="separate"/>
+      </w:r>
+      <w:r>
+        <w:rPr>
+          <w:noProof/>
+        </w:rPr>
+        <w:t>1</w:t>
+      </w:r>
+      <w:r>
+        <w:rPr>
+          <w:noProof/>
+        </w:rPr>
+        <w:fldChar w:fldCharType="end"/>
+      </w:r>
       <w:r>
         <w:t>: Information Box for Prompting User</w:t>
       </w:r>
@@ -7024,43 +7082,8 @@
         <w:t>In this, we will also use a real-time password manager that measures the security of the password using a mathematical algorithm we have developed.</w:t>
       </w:r>
     </w:p>
-    <w:p/>
     <w:p>
       <w:pPr>
-        <w:rPr>
-          <w:i/>
-        </w:rPr>
-      </w:pPr>
-      <w:r>
-        <w:rPr>
-          <w:i/>
-        </w:rPr>
-        <w:t xml:space="preserve">(Algorithm Still </w:t>
-      </w:r>
-      <w:proofErr w:type="gramStart"/>
-      <w:r>
-        <w:rPr>
-          <w:i/>
-        </w:rPr>
-        <w:t>In</w:t>
-      </w:r>
-      <w:proofErr w:type="gramEnd"/>
-      <w:r>
-        <w:rPr>
-          <w:i/>
-        </w:rPr>
-        <w:t xml:space="preserve"> Development)</w:t>
-      </w:r>
-    </w:p>
-    <w:p>
-      <w:pPr>
-        <w:rPr>
-          <w:i/>
-        </w:rPr>
-      </w:pPr>
-    </w:p>
-    <w:p>
-      <w:pPr>
         <w:pStyle w:val="Heading2"/>
         <w:rPr>
           <w:sz w:val="22"/>
@@ -7070,6 +7093,7 @@
         <w:rPr>
           <w:sz w:val="22"/>
         </w:rPr>
+        <w:lastRenderedPageBreak/>
         <w:t>Password Management</w:t>
       </w:r>
     </w:p>
@@ -7234,14 +7258,27 @@
       <w:r>
         <w:t xml:space="preserve">Table </w:t>
       </w:r>
-      <w:fldSimple w:instr=" SEQ Table \* ARABIC ">
-        <w:r>
-          <w:rPr>
-            <w:noProof/>
-          </w:rPr>
-          <w:t>4</w:t>
-        </w:r>
-      </w:fldSimple>
+      <w:r>
+        <w:fldChar w:fldCharType="begin"/>
+      </w:r>
+      <w:r>
+        <w:instrText xml:space="preserve"> SEQ Table \* ARABIC </w:instrText>
+      </w:r>
+      <w:r>
+        <w:fldChar w:fldCharType="separate"/>
+      </w:r>
+      <w:r>
+        <w:rPr>
+          <w:noProof/>
+        </w:rPr>
+        <w:t>4</w:t>
+      </w:r>
+      <w:r>
+        <w:rPr>
+          <w:noProof/>
+        </w:rPr>
+        <w:fldChar w:fldCharType="end"/>
+      </w:r>
       <w:r>
         <w:t>: Bank of Security Questions</w:t>
       </w:r>
@@ -7253,13 +7290,13 @@
         <w:tblLook w:val="04A0" w:firstRow="1" w:lastRow="0" w:firstColumn="1" w:lastColumn="0" w:noHBand="0" w:noVBand="1"/>
       </w:tblPr>
       <w:tblGrid>
-        <w:gridCol w:w="715"/>
-        <w:gridCol w:w="4291"/>
+        <w:gridCol w:w="416"/>
+        <w:gridCol w:w="4590"/>
       </w:tblGrid>
       <w:tr>
         <w:tc>
           <w:tcPr>
-            <w:tcW w:w="715" w:type="dxa"/>
+            <w:tcW w:w="355" w:type="dxa"/>
           </w:tcPr>
           <w:p>
             <w:r>
@@ -7269,7 +7306,7 @@
         </w:tc>
         <w:tc>
           <w:tcPr>
-            <w:tcW w:w="4291" w:type="dxa"/>
+            <w:tcW w:w="4651" w:type="dxa"/>
           </w:tcPr>
           <w:p>
             <w:r>
@@ -7281,7 +7318,7 @@
       <w:tr>
         <w:tc>
           <w:tcPr>
-            <w:tcW w:w="715" w:type="dxa"/>
+            <w:tcW w:w="355" w:type="dxa"/>
           </w:tcPr>
           <w:p>
             <w:r>
@@ -7291,7 +7328,7 @@
         </w:tc>
         <w:tc>
           <w:tcPr>
-            <w:tcW w:w="4291" w:type="dxa"/>
+            <w:tcW w:w="4651" w:type="dxa"/>
           </w:tcPr>
           <w:p>
             <w:r>
@@ -7303,7 +7340,7 @@
       <w:tr>
         <w:tc>
           <w:tcPr>
-            <w:tcW w:w="715" w:type="dxa"/>
+            <w:tcW w:w="355" w:type="dxa"/>
           </w:tcPr>
           <w:p>
             <w:r>
@@ -7313,7 +7350,7 @@
         </w:tc>
         <w:tc>
           <w:tcPr>
-            <w:tcW w:w="4291" w:type="dxa"/>
+            <w:tcW w:w="4651" w:type="dxa"/>
           </w:tcPr>
           <w:p>
             <w:r>
@@ -7325,7 +7362,7 @@
       <w:tr>
         <w:tc>
           <w:tcPr>
-            <w:tcW w:w="715" w:type="dxa"/>
+            <w:tcW w:w="355" w:type="dxa"/>
           </w:tcPr>
           <w:p>
             <w:r>
@@ -7335,7 +7372,7 @@
         </w:tc>
         <w:tc>
           <w:tcPr>
-            <w:tcW w:w="4291" w:type="dxa"/>
+            <w:tcW w:w="4651" w:type="dxa"/>
           </w:tcPr>
           <w:p>
             <w:r>
@@ -7347,7 +7384,7 @@
       <w:tr>
         <w:tc>
           <w:tcPr>
-            <w:tcW w:w="715" w:type="dxa"/>
+            <w:tcW w:w="355" w:type="dxa"/>
           </w:tcPr>
           <w:p>
             <w:r>
@@ -7357,7 +7394,7 @@
         </w:tc>
         <w:tc>
           <w:tcPr>
-            <w:tcW w:w="4291" w:type="dxa"/>
+            <w:tcW w:w="4651" w:type="dxa"/>
           </w:tcPr>
           <w:p>
             <w:r>
@@ -7369,7 +7406,7 @@
       <w:tr>
         <w:tc>
           <w:tcPr>
-            <w:tcW w:w="715" w:type="dxa"/>
+            <w:tcW w:w="355" w:type="dxa"/>
           </w:tcPr>
           <w:p>
             <w:r>
@@ -7379,7 +7416,7 @@
         </w:tc>
         <w:tc>
           <w:tcPr>
-            <w:tcW w:w="4291" w:type="dxa"/>
+            <w:tcW w:w="4651" w:type="dxa"/>
           </w:tcPr>
           <w:p>
             <w:r>
@@ -7391,7 +7428,7 @@
       <w:tr>
         <w:tc>
           <w:tcPr>
-            <w:tcW w:w="715" w:type="dxa"/>
+            <w:tcW w:w="355" w:type="dxa"/>
           </w:tcPr>
           <w:p>
             <w:r>
@@ -7401,7 +7438,7 @@
         </w:tc>
         <w:tc>
           <w:tcPr>
-            <w:tcW w:w="4291" w:type="dxa"/>
+            <w:tcW w:w="4651" w:type="dxa"/>
           </w:tcPr>
           <w:p>
             <w:r>
@@ -7413,7 +7450,7 @@
       <w:tr>
         <w:tc>
           <w:tcPr>
-            <w:tcW w:w="715" w:type="dxa"/>
+            <w:tcW w:w="355" w:type="dxa"/>
           </w:tcPr>
           <w:p>
             <w:r>
@@ -7423,7 +7460,7 @@
         </w:tc>
         <w:tc>
           <w:tcPr>
-            <w:tcW w:w="4291" w:type="dxa"/>
+            <w:tcW w:w="4651" w:type="dxa"/>
           </w:tcPr>
           <w:p>
             <w:r>
@@ -7435,7 +7472,7 @@
       <w:tr>
         <w:tc>
           <w:tcPr>
-            <w:tcW w:w="715" w:type="dxa"/>
+            <w:tcW w:w="355" w:type="dxa"/>
           </w:tcPr>
           <w:p>
             <w:r>
@@ -7445,7 +7482,7 @@
         </w:tc>
         <w:tc>
           <w:tcPr>
-            <w:tcW w:w="4291" w:type="dxa"/>
+            <w:tcW w:w="4651" w:type="dxa"/>
           </w:tcPr>
           <w:p>
             <w:r>
@@ -7457,7 +7494,7 @@
       <w:tr>
         <w:tc>
           <w:tcPr>
-            <w:tcW w:w="715" w:type="dxa"/>
+            <w:tcW w:w="355" w:type="dxa"/>
           </w:tcPr>
           <w:p>
             <w:r>
@@ -7467,7 +7504,7 @@
         </w:tc>
         <w:tc>
           <w:tcPr>
-            <w:tcW w:w="4291" w:type="dxa"/>
+            <w:tcW w:w="4651" w:type="dxa"/>
           </w:tcPr>
           <w:p>
             <w:r>
@@ -7479,7 +7516,7 @@
       <w:tr>
         <w:tc>
           <w:tcPr>
-            <w:tcW w:w="715" w:type="dxa"/>
+            <w:tcW w:w="355" w:type="dxa"/>
           </w:tcPr>
           <w:p>
             <w:r>
@@ -7489,7 +7526,7 @@
         </w:tc>
         <w:tc>
           <w:tcPr>
-            <w:tcW w:w="4291" w:type="dxa"/>
+            <w:tcW w:w="4651" w:type="dxa"/>
           </w:tcPr>
           <w:p>
             <w:r>
@@ -7501,7 +7538,7 @@
       <w:tr>
         <w:tc>
           <w:tcPr>
-            <w:tcW w:w="715" w:type="dxa"/>
+            <w:tcW w:w="355" w:type="dxa"/>
           </w:tcPr>
           <w:p>
             <w:r>
@@ -7511,7 +7548,7 @@
         </w:tc>
         <w:tc>
           <w:tcPr>
-            <w:tcW w:w="4291" w:type="dxa"/>
+            <w:tcW w:w="4651" w:type="dxa"/>
           </w:tcPr>
           <w:p>
             <w:r>
@@ -7523,7 +7560,7 @@
       <w:tr>
         <w:tc>
           <w:tcPr>
-            <w:tcW w:w="715" w:type="dxa"/>
+            <w:tcW w:w="355" w:type="dxa"/>
           </w:tcPr>
           <w:p>
             <w:r>
@@ -7533,7 +7570,7 @@
         </w:tc>
         <w:tc>
           <w:tcPr>
-            <w:tcW w:w="4291" w:type="dxa"/>
+            <w:tcW w:w="4651" w:type="dxa"/>
           </w:tcPr>
           <w:p>
             <w:r>
@@ -7545,7 +7582,7 @@
       <w:tr>
         <w:tc>
           <w:tcPr>
-            <w:tcW w:w="715" w:type="dxa"/>
+            <w:tcW w:w="355" w:type="dxa"/>
           </w:tcPr>
           <w:p>
             <w:r>
@@ -7555,7 +7592,7 @@
         </w:tc>
         <w:tc>
           <w:tcPr>
-            <w:tcW w:w="4291" w:type="dxa"/>
+            <w:tcW w:w="4651" w:type="dxa"/>
           </w:tcPr>
           <w:p>
             <w:r>
@@ -7567,7 +7604,7 @@
       <w:tr>
         <w:tc>
           <w:tcPr>
-            <w:tcW w:w="715" w:type="dxa"/>
+            <w:tcW w:w="355" w:type="dxa"/>
           </w:tcPr>
           <w:p>
             <w:r>
@@ -7577,7 +7614,7 @@
         </w:tc>
         <w:tc>
           <w:tcPr>
-            <w:tcW w:w="4291" w:type="dxa"/>
+            <w:tcW w:w="4651" w:type="dxa"/>
           </w:tcPr>
           <w:p>
             <w:r>
@@ -7589,7 +7626,7 @@
       <w:tr>
         <w:tc>
           <w:tcPr>
-            <w:tcW w:w="715" w:type="dxa"/>
+            <w:tcW w:w="355" w:type="dxa"/>
           </w:tcPr>
           <w:p>
             <w:r>
@@ -7599,7 +7636,7 @@
         </w:tc>
         <w:tc>
           <w:tcPr>
-            <w:tcW w:w="4291" w:type="dxa"/>
+            <w:tcW w:w="4651" w:type="dxa"/>
           </w:tcPr>
           <w:p>
             <w:r>
@@ -7631,428 +7668,2380 @@
         <w:rPr>
           <w:sz w:val="24"/>
         </w:rPr>
-        <w:t>Software</w:t>
+        <w:t>Password Hashing</w:t>
       </w:r>
     </w:p>
     <w:p>
       <w:r>
-        <w:t>(Coming in next draft)</w:t>
+        <w:tab/>
+      </w:r>
+      <w:r>
+        <w:tab/>
+        <w:t xml:space="preserve">Passwords are stored in the database using a cryptographic hashing algorithm so that passwords are never directly visible as plain strings. There are many different hashing algorithms in existence, each that have their own pros and cons. We </w:t>
+      </w:r>
+      <w:r>
+        <w:lastRenderedPageBreak/>
+        <w:t>examined the most popular hashing methods that are used in C# .NET as this is the language our software is being developed in.</w:t>
       </w:r>
     </w:p>
     <w:p/>
     <w:p>
-      <w:pPr>
-        <w:pStyle w:val="Heading1"/>
-      </w:pPr>
-      <w:r>
-        <w:lastRenderedPageBreak/>
-        <w:t>Conclusions</w:t>
+      <w:r>
+        <w:tab/>
+      </w:r>
+      <w:r>
+        <w:tab/>
+        <w:t>A hash is a one-way function that turns any length of data into a fixed-length unique string that cannot be reversed. Hashes are created in such a way that the string of characters (numbers and lowercase letters) are completely different, even when just one character in the original input is changed. Hashes are however not nearly enough on their own to secure access to a user’s account. CrackStation.com supplies a testing environment for brute force attacks on passwords, with a database over 19GB in size of possible passwords devised by scraping Wikipedia and other popular websites. In just a couple of seconds this database can find the un-hashed version of nearly all common passwords, if a salt is not used.</w:t>
+      </w:r>
+    </w:p>
+    <w:p/>
+    <w:p>
+      <w:pPr>
+        <w:pBdr>
+          <w:top w:val="single" w:sz="6" w:space="5" w:color="FBEDBB"/>
+          <w:left w:val="single" w:sz="6" w:space="5" w:color="FBEDBB"/>
+          <w:bottom w:val="single" w:sz="6" w:space="5" w:color="FBEDBB"/>
+          <w:right w:val="single" w:sz="6" w:space="5" w:color="FBEDBB"/>
+        </w:pBdr>
+        <w:shd w:val="clear" w:color="auto" w:fill="FBEDBB"/>
+        <w:tabs>
+          <w:tab w:val="left" w:pos="916"/>
+          <w:tab w:val="left" w:pos="1832"/>
+          <w:tab w:val="left" w:pos="2748"/>
+          <w:tab w:val="left" w:pos="3664"/>
+          <w:tab w:val="left" w:pos="4580"/>
+          <w:tab w:val="left" w:pos="5496"/>
+          <w:tab w:val="left" w:pos="6412"/>
+          <w:tab w:val="left" w:pos="7328"/>
+          <w:tab w:val="left" w:pos="8244"/>
+          <w:tab w:val="left" w:pos="9160"/>
+          <w:tab w:val="left" w:pos="10076"/>
+          <w:tab w:val="left" w:pos="10992"/>
+          <w:tab w:val="left" w:pos="11908"/>
+          <w:tab w:val="left" w:pos="12824"/>
+          <w:tab w:val="left" w:pos="13740"/>
+          <w:tab w:val="left" w:pos="14656"/>
+        </w:tabs>
+        <w:jc w:val="center"/>
+        <w:rPr>
+          <w:rFonts w:ascii="Consolas" w:hAnsi="Consolas" w:cs="Consolas"/>
+          <w:color w:val="000000"/>
+          <w:sz w:val="18"/>
+          <w:szCs w:val="18"/>
+        </w:rPr>
+      </w:pPr>
+      <w:r>
+        <w:rPr>
+          <w:rFonts w:ascii="Consolas" w:hAnsi="Consolas" w:cs="Consolas"/>
+          <w:color w:val="000000"/>
+          <w:sz w:val="18"/>
+          <w:szCs w:val="18"/>
+        </w:rPr>
+        <w:t>hash(</w:t>
+      </w:r>
+      <w:r>
+        <w:rPr>
+          <w:rFonts w:ascii="Consolas" w:hAnsi="Consolas" w:cs="Consolas"/>
+          <w:color w:val="800080"/>
+          <w:sz w:val="18"/>
+          <w:szCs w:val="18"/>
+          <w:bdr w:val="none" w:sz="0" w:space="0" w:color="auto" w:frame="1"/>
+        </w:rPr>
+        <w:t>"hello"</w:t>
+      </w:r>
+      <w:r>
+        <w:rPr>
+          <w:rFonts w:ascii="Consolas" w:hAnsi="Consolas" w:cs="Consolas"/>
+          <w:color w:val="000000"/>
+          <w:sz w:val="18"/>
+          <w:szCs w:val="18"/>
+        </w:rPr>
+        <w:t>) = 2cf24dba5fb0a30e26e83b2ac5b9e29e1b161e5c1fa7425e73043362938b9824</w:t>
       </w:r>
     </w:p>
     <w:p>
       <w:pPr>
-        <w:pStyle w:val="BodyText"/>
-      </w:pPr>
+        <w:pBdr>
+          <w:top w:val="single" w:sz="6" w:space="5" w:color="FBEDBB"/>
+          <w:left w:val="single" w:sz="6" w:space="5" w:color="FBEDBB"/>
+          <w:bottom w:val="single" w:sz="6" w:space="5" w:color="FBEDBB"/>
+          <w:right w:val="single" w:sz="6" w:space="5" w:color="FBEDBB"/>
+        </w:pBdr>
+        <w:shd w:val="clear" w:color="auto" w:fill="FBEDBB"/>
+        <w:tabs>
+          <w:tab w:val="left" w:pos="916"/>
+          <w:tab w:val="left" w:pos="1832"/>
+          <w:tab w:val="left" w:pos="2748"/>
+          <w:tab w:val="left" w:pos="3664"/>
+          <w:tab w:val="left" w:pos="4580"/>
+          <w:tab w:val="left" w:pos="5496"/>
+          <w:tab w:val="left" w:pos="6412"/>
+          <w:tab w:val="left" w:pos="7328"/>
+          <w:tab w:val="left" w:pos="8244"/>
+          <w:tab w:val="left" w:pos="9160"/>
+          <w:tab w:val="left" w:pos="10076"/>
+          <w:tab w:val="left" w:pos="10992"/>
+          <w:tab w:val="left" w:pos="11908"/>
+          <w:tab w:val="left" w:pos="12824"/>
+          <w:tab w:val="left" w:pos="13740"/>
+          <w:tab w:val="left" w:pos="14656"/>
+        </w:tabs>
+        <w:jc w:val="center"/>
+        <w:rPr>
+          <w:rFonts w:ascii="Consolas" w:hAnsi="Consolas" w:cs="Consolas"/>
+          <w:color w:val="000000"/>
+          <w:sz w:val="18"/>
+          <w:szCs w:val="18"/>
+        </w:rPr>
+      </w:pPr>
+      <w:r>
+        <w:rPr>
+          <w:rFonts w:ascii="Consolas" w:hAnsi="Consolas" w:cs="Consolas"/>
+          <w:color w:val="000000"/>
+          <w:sz w:val="18"/>
+          <w:szCs w:val="18"/>
+        </w:rPr>
+        <w:t>hash(</w:t>
+      </w:r>
+      <w:r>
+        <w:rPr>
+          <w:rFonts w:ascii="Consolas" w:hAnsi="Consolas" w:cs="Consolas"/>
+          <w:color w:val="800080"/>
+          <w:sz w:val="18"/>
+          <w:szCs w:val="18"/>
+          <w:bdr w:val="none" w:sz="0" w:space="0" w:color="auto" w:frame="1"/>
+        </w:rPr>
+        <w:t>"</w:t>
+      </w:r>
+      <w:proofErr w:type="spellStart"/>
+      <w:r>
+        <w:rPr>
+          <w:rFonts w:ascii="Consolas" w:hAnsi="Consolas" w:cs="Consolas"/>
+          <w:color w:val="800080"/>
+          <w:sz w:val="18"/>
+          <w:szCs w:val="18"/>
+          <w:bdr w:val="none" w:sz="0" w:space="0" w:color="auto" w:frame="1"/>
+        </w:rPr>
+        <w:t>hbllo</w:t>
+      </w:r>
+      <w:proofErr w:type="spellEnd"/>
+      <w:r>
+        <w:rPr>
+          <w:rFonts w:ascii="Consolas" w:hAnsi="Consolas" w:cs="Consolas"/>
+          <w:color w:val="800080"/>
+          <w:sz w:val="18"/>
+          <w:szCs w:val="18"/>
+          <w:bdr w:val="none" w:sz="0" w:space="0" w:color="auto" w:frame="1"/>
+        </w:rPr>
+        <w:t>"</w:t>
+      </w:r>
+      <w:r>
+        <w:rPr>
+          <w:rFonts w:ascii="Consolas" w:hAnsi="Consolas" w:cs="Consolas"/>
+          <w:color w:val="000000"/>
+          <w:sz w:val="18"/>
+          <w:szCs w:val="18"/>
+        </w:rPr>
+        <w:t>) = 58756879c05c68dfac9866712fad6a93f8146f337a69afe7dd238f3364946366</w:t>
+      </w:r>
+    </w:p>
+    <w:p/>
+    <w:p>
       <w:r>
         <w:tab/>
       </w:r>
-      <w:bookmarkStart w:id="1" w:name="OLE_LINK1"/>
-      <w:r>
-        <w:t xml:space="preserve">This sample paper presents </w:t>
-      </w:r>
-      <w:bookmarkEnd w:id="1"/>
-      <w:r>
-        <w:t xml:space="preserve">the formatting instructions for camera-ready paper submissions to </w:t>
-      </w:r>
-      <w:r>
-        <w:t>CSCE</w:t>
-      </w:r>
-      <w:r>
-        <w:t>.</w:t>
+      <w:r>
+        <w:tab/>
+        <w:t>The process of hashing is simple. When the user registers for the first time they type in their chosen password.  If being used, a salt is then applied to the password. This new password with its salt is then passed through the hashing algorithm and the fixed length hash is created. This hash is then passed to the database and saved with the user’s account information. When the user attempts a sign-in, the hash of the password they entered is compared to the hash stored in the database. The actual passwords are never compared. If the hashes match access is granted, if not, access is denied.</w:t>
       </w:r>
     </w:p>
     <w:p>
       <w:pPr>
-        <w:pStyle w:val="Heading1"/>
-      </w:pPr>
-      <w:r>
-        <w:t>References</w:t>
+        <w:pStyle w:val="Heading3"/>
+      </w:pPr>
+      <w:r>
+        <w:t>MD5</w:t>
       </w:r>
     </w:p>
     <w:p>
       <w:r>
-        <w:t>[</w:t>
-      </w:r>
-      <w:r>
-        <w:t>1]</w:t>
-      </w:r>
-      <w:r>
-        <w:t xml:space="preserve"> Christianson</w:t>
-      </w:r>
-      <w:r>
-        <w:t xml:space="preserve">, Curt, and Jeff Cochran. </w:t>
-      </w:r>
-      <w:r>
-        <w:rPr>
-          <w:i/>
-        </w:rPr>
-        <w:t>ASP.NET 3.5 content management system development build, manage, and extend your own content management system.</w:t>
-      </w:r>
-      <w:r>
-        <w:t xml:space="preserve"> Packt Publishing Ltd., 2009.</w:t>
+        <w:tab/>
+      </w:r>
+      <w:r>
+        <w:tab/>
+        <w:t>Message Digest Algorithm 5 (MD5) is one of the oldest and still most commonly used hashing functions, despite it being one of the easiest hashes to crack. MD5 always creates a 32-digit hexadecimal number and was designed to use collision-proof hashing meaning that two different strings would never have the same hash. However, since its creation in 1991 there have been multiple cases of identical hashes occurring. Since this became public, MD5 has often become the victim of collision hacking attempts where attempts are made to hack sites by finding one of these collision values. In 2008, Homeland Security declared the use of MD5 to protect websites as unsafe and recommended against its use altogether after it was found MD5 hashes could be used to falsely display SSL browsing (VU#836068).</w:t>
       </w:r>
     </w:p>
     <w:p>
-      <w:r>
-        <w:t xml:space="preserve">[2] </w:t>
-      </w:r>
-      <w:r>
-        <w:t xml:space="preserve">Clobridge, Abby. "WordPress: The Most Popular (Open) Web Content Management System." </w:t>
-      </w:r>
-      <w:r>
-        <w:rPr>
-          <w:u w:val="single"/>
-        </w:rPr>
-        <w:t>Online Searcher.</w:t>
-      </w:r>
-      <w:r>
-        <w:t xml:space="preserve"> Information Today, Inc. 2016. </w:t>
-      </w:r>
-      <w:r>
-        <w:rPr>
-          <w:i/>
-        </w:rPr>
-        <w:t>HighBeam Research</w:t>
-      </w:r>
-      <w:r>
-        <w:t>.</w:t>
-      </w:r>
-      <w:r>
-        <w:t xml:space="preserve"> p</w:t>
-      </w:r>
-      <w:r>
-        <w:t>p</w:t>
-      </w:r>
-      <w:r>
-        <w:t>. 1-3.</w:t>
+      <w:pPr>
+        <w:pStyle w:val="Heading3"/>
+      </w:pPr>
+      <w:r>
+        <w:t>SHA256</w:t>
       </w:r>
     </w:p>
     <w:p>
       <w:r>
-        <w:t xml:space="preserve">[3] </w:t>
-      </w:r>
-      <w:r>
-        <w:t xml:space="preserve">Fraser, Stephen R. G. </w:t>
-      </w:r>
-      <w:r>
-        <w:rPr>
-          <w:i/>
-        </w:rPr>
-        <w:t xml:space="preserve">Real </w:t>
-      </w:r>
-      <w:r>
-        <w:rPr>
-          <w:i/>
-        </w:rPr>
-        <w:t>W</w:t>
-      </w:r>
-      <w:r>
-        <w:rPr>
-          <w:i/>
-        </w:rPr>
-        <w:t xml:space="preserve">orld ASP.NET: </w:t>
-      </w:r>
-      <w:r>
-        <w:rPr>
-          <w:i/>
-        </w:rPr>
-        <w:t>B</w:t>
-      </w:r>
-      <w:r>
-        <w:rPr>
-          <w:i/>
-        </w:rPr>
-        <w:t xml:space="preserve">uilding a </w:t>
-      </w:r>
-      <w:r>
-        <w:rPr>
-          <w:i/>
-        </w:rPr>
-        <w:t>C</w:t>
-      </w:r>
-      <w:r>
-        <w:rPr>
-          <w:i/>
-        </w:rPr>
-        <w:t xml:space="preserve">ontent </w:t>
-      </w:r>
-      <w:r>
-        <w:rPr>
-          <w:i/>
-        </w:rPr>
-        <w:t>M</w:t>
-      </w:r>
-      <w:r>
-        <w:rPr>
-          <w:i/>
-        </w:rPr>
-        <w:t xml:space="preserve">anagement </w:t>
-      </w:r>
-      <w:r>
-        <w:rPr>
-          <w:i/>
-        </w:rPr>
-        <w:t>S</w:t>
-      </w:r>
-      <w:r>
-        <w:rPr>
-          <w:i/>
-        </w:rPr>
-        <w:t>ystem</w:t>
-      </w:r>
-      <w:r>
-        <w:t>. 1st ed., vol. 1 1, Apress, 2002.</w:t>
+        <w:tab/>
+      </w:r>
+      <w:r>
+        <w:tab/>
+        <w:t xml:space="preserve">Secure Hash Algorithm 256 (SHA256) was developed by the NSA </w:t>
+      </w:r>
+      <w:proofErr w:type="gramStart"/>
+      <w:r>
+        <w:t>and also</w:t>
+      </w:r>
+      <w:proofErr w:type="gramEnd"/>
+      <w:r>
+        <w:t xml:space="preserve"> uses a 32-bit algorithm. 256 stands for the number of rounds the string being hashed is passed through the algorithm. While SHA256 is widely regarded as one of the most secure basic hashing algorithms, it still suffers from </w:t>
+      </w:r>
+      <w:r>
+        <w:t>collision issues and brute force attacks. At best, it has tested at 46 out of 64 rounds in a collision attack. The hash is still widely used by many common web applications and security certificates, for example SSL and SSH. The algorithms for SHA is still being actively developed, ensuring it has a higher level of security that MD5, but this also requires constant updates from developers, especially as they cannot update existing user passwords in their systems to the new hashes.</w:t>
       </w:r>
     </w:p>
     <w:p>
-      <w:r>
-        <w:t xml:space="preserve">[4] </w:t>
-      </w:r>
-      <w:r>
-        <w:t xml:space="preserve">Sara Connell, Ruth. (2013). Content Management Systems: Trends in Academic Libraries. </w:t>
-      </w:r>
-      <w:r>
-        <w:rPr>
-          <w:i/>
-        </w:rPr>
-        <w:t>Information Technology and Libraries</w:t>
-      </w:r>
-      <w:r>
-        <w:rPr>
-          <w:i/>
-        </w:rPr>
-        <w:t>,</w:t>
-      </w:r>
-      <w:r>
-        <w:t xml:space="preserve"> </w:t>
-      </w:r>
-      <w:r>
-        <w:t xml:space="preserve">vol </w:t>
-      </w:r>
-      <w:r>
-        <w:t>32</w:t>
-      </w:r>
-      <w:r>
-        <w:t>, no. 2, 10 June 2013, p</w:t>
-      </w:r>
-      <w:r>
-        <w:t>p</w:t>
-      </w:r>
-      <w:r>
-        <w:t xml:space="preserve">. </w:t>
-      </w:r>
-      <w:r>
-        <w:t>42-5</w:t>
-      </w:r>
-      <w:r>
-        <w:t>4</w:t>
-      </w:r>
-      <w:r>
-        <w:t>.</w:t>
-      </w:r>
+      <w:pPr>
+        <w:pStyle w:val="Heading3"/>
+      </w:pPr>
+      <w:proofErr w:type="spellStart"/>
+      <w:r>
+        <w:t>RipeMD</w:t>
+      </w:r>
+      <w:proofErr w:type="spellEnd"/>
     </w:p>
     <w:p>
       <w:r>
-        <w:t>[5] Chae</w:t>
-      </w:r>
-      <w:r>
-        <w:t>, Hyun Kyung, et al. “C</w:t>
-      </w:r>
-      <w:r>
-        <w:t>hallenges</w:t>
-      </w:r>
-      <w:r>
-        <w:t xml:space="preserve"> </w:t>
-      </w:r>
-      <w:r>
-        <w:t>to</w:t>
-      </w:r>
-      <w:r>
-        <w:t xml:space="preserve"> M</w:t>
-      </w:r>
-      <w:r>
-        <w:t>usic</w:t>
-      </w:r>
-      <w:r>
-        <w:t xml:space="preserve"> D</w:t>
-      </w:r>
-      <w:r>
-        <w:t>ocumentation</w:t>
-      </w:r>
-      <w:r>
-        <w:t>: D</w:t>
-      </w:r>
-      <w:r>
-        <w:t>esign</w:t>
-      </w:r>
-      <w:r>
-        <w:t xml:space="preserve"> </w:t>
-      </w:r>
-      <w:r>
-        <w:t>and</w:t>
-      </w:r>
-      <w:r>
-        <w:t xml:space="preserve"> I</w:t>
-      </w:r>
-      <w:r>
-        <w:t>mplementation</w:t>
-      </w:r>
-      <w:r>
-        <w:t xml:space="preserve"> </w:t>
-      </w:r>
-      <w:r>
-        <w:t>of a</w:t>
-      </w:r>
-      <w:r>
-        <w:t xml:space="preserve"> W</w:t>
-      </w:r>
-      <w:r>
-        <w:t>eb</w:t>
-      </w:r>
-      <w:r>
-        <w:t>-B</w:t>
-      </w:r>
-      <w:r>
-        <w:t>ased</w:t>
-      </w:r>
-      <w:r>
-        <w:t xml:space="preserve"> C</w:t>
-      </w:r>
-      <w:r>
-        <w:t>ontent</w:t>
-      </w:r>
-      <w:r>
-        <w:t xml:space="preserve"> M</w:t>
-      </w:r>
-      <w:r>
-        <w:t>anagement</w:t>
-      </w:r>
-      <w:r>
-        <w:t xml:space="preserve"> S</w:t>
-      </w:r>
-      <w:r>
-        <w:t>ystem</w:t>
-      </w:r>
-      <w:r>
-        <w:t xml:space="preserve"> </w:t>
-      </w:r>
-      <w:r>
-        <w:t>for</w:t>
-      </w:r>
-      <w:r>
-        <w:t xml:space="preserve"> E</w:t>
-      </w:r>
-      <w:r>
-        <w:t>ast</w:t>
-      </w:r>
-      <w:r>
-        <w:t xml:space="preserve"> A</w:t>
-      </w:r>
-      <w:r>
-        <w:t>sian</w:t>
-      </w:r>
-      <w:r>
-        <w:t xml:space="preserve"> M</w:t>
-      </w:r>
-      <w:r>
-        <w:t>usic</w:t>
-      </w:r>
-      <w:r>
-        <w:t xml:space="preserve"> E</w:t>
-      </w:r>
-      <w:r>
-        <w:t>ducation</w:t>
-      </w:r>
-      <w:r>
-        <w:t xml:space="preserve"> D</w:t>
-      </w:r>
-      <w:r>
-        <w:t>ocuments</w:t>
-      </w:r>
-      <w:r>
-        <w:t xml:space="preserve">.” </w:t>
-      </w:r>
-      <w:r>
-        <w:rPr>
-          <w:i/>
-        </w:rPr>
-        <w:t>Fontes Artis Musicae</w:t>
-      </w:r>
-      <w:r>
-        <w:t>, vol. 61, no. 3, 2014, pp. 249–259.</w:t>
+        <w:tab/>
+      </w:r>
+      <w:r>
+        <w:tab/>
+        <w:t>Race Integrity Primitives Evaluation Message Digest (</w:t>
+      </w:r>
+      <w:proofErr w:type="spellStart"/>
+      <w:r>
+        <w:t>RipeMD</w:t>
+      </w:r>
+      <w:proofErr w:type="spellEnd"/>
+      <w:r>
+        <w:t xml:space="preserve">) is a hashing algorithm developed by the open academic community and is less frequently used than the </w:t>
+      </w:r>
+      <w:proofErr w:type="gramStart"/>
+      <w:r>
+        <w:t>aforementioned hashes</w:t>
+      </w:r>
+      <w:proofErr w:type="gramEnd"/>
+      <w:r>
+        <w:t xml:space="preserve">. The most common version is the 160-bit version, and 256-bit &amp; 320-bit versions also exist. </w:t>
+      </w:r>
+      <w:proofErr w:type="spellStart"/>
+      <w:r>
+        <w:t>RipeMD</w:t>
+      </w:r>
+      <w:proofErr w:type="spellEnd"/>
+      <w:r>
+        <w:t xml:space="preserve"> uses 40-digit hexadecimal number hashes and has not had any collision attack success reported for the 160-bit version. This hash is popular in C# .NET applications, but not as much is known about it due to it not being as widespread in use.</w:t>
       </w:r>
     </w:p>
     <w:p>
-      <w:r>
-        <w:t xml:space="preserve">[6] </w:t>
-      </w:r>
-      <w:r>
-        <w:t xml:space="preserve">Clarke, Russell, et al. “Is Open Source Software More Secure?” </w:t>
-      </w:r>
-      <w:r>
-        <w:rPr>
-          <w:i/>
-        </w:rPr>
-        <w:t>Homeland Security / Cyber Security</w:t>
-      </w:r>
-      <w:r>
-        <w:t>, 2005, pp. 1–34.</w:t>
-      </w:r>
+      <w:pPr>
+        <w:pStyle w:val="Heading3"/>
+      </w:pPr>
+      <w:proofErr w:type="spellStart"/>
+      <w:r>
+        <w:t>BCrypt</w:t>
+      </w:r>
+      <w:proofErr w:type="spellEnd"/>
     </w:p>
     <w:p>
       <w:r>
-        <w:t xml:space="preserve">[7] </w:t>
-      </w:r>
-      <w:r>
-        <w:t xml:space="preserve">“WordPress Privileges Unchecked in </w:t>
-      </w:r>
-      <w:proofErr w:type="gramStart"/>
-      <w:r>
-        <w:t>admin.Php</w:t>
-      </w:r>
-      <w:proofErr w:type="gramEnd"/>
-      <w:r>
-        <w:t xml:space="preserve"> and Multiple Information Disclosures.” </w:t>
-      </w:r>
-      <w:r>
-        <w:rPr>
-          <w:i/>
-        </w:rPr>
-        <w:t>Core Security</w:t>
-      </w:r>
-      <w:r>
-        <w:t>, Core Security SDI Corporation, 6 Mar. 2017, www.coresecurity.com/content/WordPress-Privileges-Unchecked.</w:t>
+        <w:tab/>
+      </w:r>
+      <w:r>
+        <w:tab/>
+      </w:r>
+      <w:proofErr w:type="spellStart"/>
+      <w:r>
+        <w:t>BCrypt</w:t>
+      </w:r>
+      <w:proofErr w:type="spellEnd"/>
+      <w:r>
+        <w:t xml:space="preserve"> was designed in 1999 and uses a built-in salting algorithm during encryption. It is based off the Blowfish algorithm which uses block encryption to replace keys in sections.  </w:t>
+      </w:r>
+      <w:proofErr w:type="spellStart"/>
+      <w:r>
+        <w:t>BCrypt</w:t>
+      </w:r>
+      <w:proofErr w:type="spellEnd"/>
+      <w:r>
+        <w:t xml:space="preserve"> is also one of the few hashing algorithms that uses a technique known as key stretching which slows down the encryption process. Key stretching slows down brute force attacks and minimizes their impact as each password they try takes longer to process and return a response. This makes </w:t>
+      </w:r>
+      <w:proofErr w:type="spellStart"/>
+      <w:r>
+        <w:t>BCrypt</w:t>
+      </w:r>
+      <w:proofErr w:type="spellEnd"/>
+      <w:r>
+        <w:t xml:space="preserve"> popular, but it is also more resource heavy.</w:t>
+      </w:r>
+    </w:p>
+    <w:p/>
+    <w:p>
+      <w:pPr>
+        <w:pStyle w:val="Heading1"/>
+      </w:pPr>
+      <w:r>
+        <w:t>Conclusions</w:t>
       </w:r>
     </w:p>
     <w:p>
-      <w:r>
-        <w:t xml:space="preserve">[8] </w:t>
-      </w:r>
-      <w:r>
-        <w:t xml:space="preserve">“WordPress.org.” </w:t>
-      </w:r>
-      <w:r>
-        <w:rPr>
-          <w:i/>
-        </w:rPr>
-        <w:t>Blog Tool, Publishing Platform, and CMS - WordPress</w:t>
-      </w:r>
-      <w:r>
-        <w:t>, wordpress.org/.</w:t>
+      <w:pPr>
+        <w:pStyle w:val="BodyText"/>
+        <w:rPr>
+          <w:sz w:val="24"/>
+          <w:szCs w:val="24"/>
+        </w:rPr>
+      </w:pPr>
+      <w:r>
+        <w:tab/>
+      </w:r>
+      <w:r>
+        <w:t>To conclude our research and test our theories</w:t>
+      </w:r>
+      <w:r>
+        <w:t xml:space="preserve">, </w:t>
+      </w:r>
+      <w:r>
+        <w:t>we implemented a login system for an ASP.NET web framework. We constructed an algorithm to strengthen the security of the user sign-in, and the protection of the user’s data being stored on the site.</w:t>
       </w:r>
     </w:p>
     <w:p>
       <w:pPr>
+        <w:pStyle w:val="Heading2"/>
+        <w:rPr>
+          <w:sz w:val="24"/>
+          <w:szCs w:val="24"/>
+        </w:rPr>
+      </w:pPr>
+      <w:r>
+        <w:rPr>
+          <w:sz w:val="24"/>
+          <w:szCs w:val="24"/>
+        </w:rPr>
+        <w:t>Algorithm</w:t>
+      </w:r>
+    </w:p>
+    <w:p>
+      <w:pPr>
+        <w:ind w:firstLine="346"/>
+      </w:pPr>
+      <w:r>
+        <w:t>Our algorithm consists of three parts, the first being data storage. To enhance the security of the data stored by the website, all e-mails are hashed using SHA-256 hashing. This means that if the database were to be compromised, no information that is of any value can be obtained.</w:t>
+      </w:r>
+    </w:p>
+    <w:p/>
+    <w:p>
+      <w:r>
+        <w:tab/>
+      </w:r>
+      <w:r>
+        <w:tab/>
+        <w:t>The second part of the algorithm focused on the complexity of the password. The length of the password is set to be at least 12</w:t>
+      </w:r>
+      <w:r>
+        <w:t xml:space="preserve"> characters long</w:t>
+      </w:r>
+      <w:r>
+        <w:t>. The password is also required to be unusual</w:t>
+      </w:r>
+      <w:r>
+        <w:t xml:space="preserve"> and uncommon, so that it is </w:t>
+      </w:r>
+      <w:r>
+        <w:t>not likely be present in a brute force dictionary. This verification is performed by comparing the user’s entered password to a text file containing commonly used passwords stored as MD5 hashes. Passwords were hashed to preserve the integrity of the text file should it be compromised.</w:t>
+      </w:r>
+    </w:p>
+    <w:p/>
+    <w:p>
+      <w:pPr>
+        <w:keepNext/>
+      </w:pPr>
+      <w:r>
+        <w:rPr>
+          <w:noProof/>
+        </w:rPr>
+        <w:lastRenderedPageBreak/>
+        <w:drawing>
+          <wp:inline distT="0" distB="0" distL="0" distR="0" wp14:anchorId="4A825F00" wp14:editId="06834DDB">
+            <wp:extent cx="3185160" cy="1145092"/>
+            <wp:effectExtent l="0" t="0" r="0" b="0"/>
+            <wp:docPr id="10" name="Picture 10"/>
+            <wp:cNvGraphicFramePr>
+              <a:graphicFrameLocks xmlns:a="http://schemas.openxmlformats.org/drawingml/2006/main" noChangeAspect="1"/>
+            </wp:cNvGraphicFramePr>
+            <a:graphic xmlns:a="http://schemas.openxmlformats.org/drawingml/2006/main">
+              <a:graphicData uri="http://schemas.openxmlformats.org/drawingml/2006/picture">
+                <pic:pic xmlns:pic="http://schemas.openxmlformats.org/drawingml/2006/picture">
+                  <pic:nvPicPr>
+                    <pic:cNvPr id="1" name=""/>
+                    <pic:cNvPicPr/>
+                  </pic:nvPicPr>
+                  <pic:blipFill>
+                    <a:blip r:embed="rId10"/>
+                    <a:stretch>
+                      <a:fillRect/>
+                    </a:stretch>
+                  </pic:blipFill>
+                  <pic:spPr>
+                    <a:xfrm>
+                      <a:off x="0" y="0"/>
+                      <a:ext cx="3185160" cy="1145092"/>
+                    </a:xfrm>
+                    <a:prstGeom prst="rect">
+                      <a:avLst/>
+                    </a:prstGeom>
+                  </pic:spPr>
+                </pic:pic>
+              </a:graphicData>
+            </a:graphic>
+          </wp:inline>
+        </w:drawing>
+      </w:r>
+    </w:p>
+    <w:p>
+      <w:pPr>
+        <w:pStyle w:val="Caption"/>
+        <w:rPr>
+          <w:i/>
+          <w:sz w:val="16"/>
+          <w:szCs w:val="16"/>
+        </w:rPr>
+      </w:pPr>
+      <w:r>
+        <w:rPr>
+          <w:i/>
+          <w:sz w:val="16"/>
+          <w:szCs w:val="16"/>
+        </w:rPr>
+        <w:t xml:space="preserve">Figure </w:t>
+      </w:r>
+      <w:r>
+        <w:rPr>
+          <w:i/>
+          <w:sz w:val="16"/>
+          <w:szCs w:val="16"/>
+        </w:rPr>
+        <w:fldChar w:fldCharType="begin"/>
+      </w:r>
+      <w:r>
+        <w:rPr>
+          <w:i/>
+          <w:sz w:val="16"/>
+          <w:szCs w:val="16"/>
+        </w:rPr>
+        <w:instrText xml:space="preserve"> SEQ Figure \* ARABIC </w:instrText>
+      </w:r>
+      <w:r>
+        <w:rPr>
+          <w:i/>
+          <w:sz w:val="16"/>
+          <w:szCs w:val="16"/>
+        </w:rPr>
+        <w:fldChar w:fldCharType="separate"/>
+      </w:r>
+      <w:r>
+        <w:rPr>
+          <w:i/>
+          <w:noProof/>
+          <w:sz w:val="16"/>
+          <w:szCs w:val="16"/>
+        </w:rPr>
+        <w:t>2</w:t>
+      </w:r>
+      <w:r>
+        <w:rPr>
+          <w:i/>
+          <w:sz w:val="16"/>
+          <w:szCs w:val="16"/>
+        </w:rPr>
+        <w:fldChar w:fldCharType="end"/>
+      </w:r>
+      <w:r>
+        <w:rPr>
+          <w:i/>
+          <w:sz w:val="16"/>
+          <w:szCs w:val="16"/>
+        </w:rPr>
+        <w:t>: Generation of MD5 hash of user's entered password to compare against text file of common passwords</w:t>
+      </w:r>
+    </w:p>
+    <w:p/>
+    <w:p>
+      <w:pPr>
+        <w:keepNext/>
+        <w:jc w:val="center"/>
+      </w:pPr>
+      <w:r>
+        <w:rPr>
+          <w:noProof/>
+        </w:rPr>
+        <w:drawing>
+          <wp:inline distT="0" distB="0" distL="0" distR="0" wp14:anchorId="2CCC0662" wp14:editId="2A1DA22A">
+            <wp:extent cx="2080260" cy="1855367"/>
+            <wp:effectExtent l="0" t="0" r="0" b="0"/>
+            <wp:docPr id="9" name="Picture 9"/>
+            <wp:cNvGraphicFramePr>
+              <a:graphicFrameLocks xmlns:a="http://schemas.openxmlformats.org/drawingml/2006/main" noChangeAspect="1"/>
+            </wp:cNvGraphicFramePr>
+            <a:graphic xmlns:a="http://schemas.openxmlformats.org/drawingml/2006/main">
+              <a:graphicData uri="http://schemas.openxmlformats.org/drawingml/2006/picture">
+                <pic:pic xmlns:pic="http://schemas.openxmlformats.org/drawingml/2006/picture">
+                  <pic:nvPicPr>
+                    <pic:cNvPr id="1" name=""/>
+                    <pic:cNvPicPr/>
+                  </pic:nvPicPr>
+                  <pic:blipFill>
+                    <a:blip r:embed="rId11"/>
+                    <a:stretch>
+                      <a:fillRect/>
+                    </a:stretch>
+                  </pic:blipFill>
+                  <pic:spPr>
+                    <a:xfrm>
+                      <a:off x="0" y="0"/>
+                      <a:ext cx="2091517" cy="1865407"/>
+                    </a:xfrm>
+                    <a:prstGeom prst="rect">
+                      <a:avLst/>
+                    </a:prstGeom>
+                  </pic:spPr>
+                </pic:pic>
+              </a:graphicData>
+            </a:graphic>
+          </wp:inline>
+        </w:drawing>
+      </w:r>
+    </w:p>
+    <w:p>
+      <w:pPr>
+        <w:pStyle w:val="Caption"/>
+        <w:rPr>
+          <w:i/>
+          <w:sz w:val="16"/>
+          <w:szCs w:val="16"/>
+        </w:rPr>
+      </w:pPr>
+      <w:r>
+        <w:rPr>
+          <w:i/>
+          <w:sz w:val="16"/>
+          <w:szCs w:val="16"/>
+        </w:rPr>
+        <w:t xml:space="preserve">Figure </w:t>
+      </w:r>
+      <w:r>
+        <w:rPr>
+          <w:i/>
+          <w:sz w:val="16"/>
+          <w:szCs w:val="16"/>
+        </w:rPr>
+        <w:fldChar w:fldCharType="begin"/>
+      </w:r>
+      <w:r>
+        <w:rPr>
+          <w:i/>
+          <w:sz w:val="16"/>
+          <w:szCs w:val="16"/>
+        </w:rPr>
+        <w:instrText xml:space="preserve"> SEQ Figure \* ARABIC </w:instrText>
+      </w:r>
+      <w:r>
+        <w:rPr>
+          <w:i/>
+          <w:sz w:val="16"/>
+          <w:szCs w:val="16"/>
+        </w:rPr>
+        <w:fldChar w:fldCharType="separate"/>
+      </w:r>
+      <w:r>
+        <w:rPr>
+          <w:i/>
+          <w:noProof/>
+          <w:sz w:val="16"/>
+          <w:szCs w:val="16"/>
+        </w:rPr>
+        <w:t>3</w:t>
+      </w:r>
+      <w:r>
+        <w:rPr>
+          <w:i/>
+          <w:sz w:val="16"/>
+          <w:szCs w:val="16"/>
+        </w:rPr>
+        <w:fldChar w:fldCharType="end"/>
+      </w:r>
+      <w:r>
+        <w:rPr>
+          <w:i/>
+          <w:sz w:val="16"/>
+          <w:szCs w:val="16"/>
+        </w:rPr>
+        <w:t>: Example of the text file storing common passwords</w:t>
+      </w:r>
+    </w:p>
+    <w:p>
+      <w:pPr>
+        <w:keepNext/>
+      </w:pPr>
+      <w:r>
+        <w:rPr>
+          <w:noProof/>
+        </w:rPr>
+        <w:drawing>
+          <wp:inline distT="0" distB="0" distL="0" distR="0" wp14:anchorId="5E368A76" wp14:editId="6D6ACB39">
+            <wp:extent cx="3185160" cy="1243119"/>
+            <wp:effectExtent l="0" t="0" r="0" b="0"/>
+            <wp:docPr id="2" name="Picture 2"/>
+            <wp:cNvGraphicFramePr>
+              <a:graphicFrameLocks xmlns:a="http://schemas.openxmlformats.org/drawingml/2006/main" noChangeAspect="1"/>
+            </wp:cNvGraphicFramePr>
+            <a:graphic xmlns:a="http://schemas.openxmlformats.org/drawingml/2006/main">
+              <a:graphicData uri="http://schemas.openxmlformats.org/drawingml/2006/picture">
+                <pic:pic xmlns:pic="http://schemas.openxmlformats.org/drawingml/2006/picture">
+                  <pic:nvPicPr>
+                    <pic:cNvPr id="1" name=""/>
+                    <pic:cNvPicPr/>
+                  </pic:nvPicPr>
+                  <pic:blipFill rotWithShape="1">
+                    <a:blip r:embed="rId12"/>
+                    <a:srcRect r="23462" b="37659"/>
+                    <a:stretch/>
+                  </pic:blipFill>
+                  <pic:spPr bwMode="auto">
+                    <a:xfrm>
+                      <a:off x="0" y="0"/>
+                      <a:ext cx="3185160" cy="1243119"/>
+                    </a:xfrm>
+                    <a:prstGeom prst="rect">
+                      <a:avLst/>
+                    </a:prstGeom>
+                    <a:ln>
+                      <a:noFill/>
+                    </a:ln>
+                    <a:extLst>
+                      <a:ext uri="{53640926-AAD7-44D8-BBD7-CCE9431645EC}">
+                        <a14:shadowObscured xmlns:a14="http://schemas.microsoft.com/office/drawing/2010/main"/>
+                      </a:ext>
+                    </a:extLst>
+                  </pic:spPr>
+                </pic:pic>
+              </a:graphicData>
+            </a:graphic>
+          </wp:inline>
+        </w:drawing>
+      </w:r>
+    </w:p>
+    <w:p>
+      <w:pPr>
+        <w:pStyle w:val="Caption"/>
+        <w:rPr>
+          <w:i/>
+          <w:sz w:val="16"/>
+          <w:szCs w:val="16"/>
+        </w:rPr>
+      </w:pPr>
+      <w:r>
+        <w:rPr>
+          <w:i/>
+          <w:sz w:val="16"/>
+          <w:szCs w:val="16"/>
+        </w:rPr>
+        <w:t xml:space="preserve">Figure </w:t>
+      </w:r>
+      <w:r>
+        <w:rPr>
+          <w:i/>
+          <w:sz w:val="16"/>
+          <w:szCs w:val="16"/>
+        </w:rPr>
+        <w:fldChar w:fldCharType="begin"/>
+      </w:r>
+      <w:r>
+        <w:rPr>
+          <w:i/>
+          <w:sz w:val="16"/>
+          <w:szCs w:val="16"/>
+        </w:rPr>
+        <w:instrText xml:space="preserve"> SEQ Figure \* ARABIC </w:instrText>
+      </w:r>
+      <w:r>
+        <w:rPr>
+          <w:i/>
+          <w:sz w:val="16"/>
+          <w:szCs w:val="16"/>
+        </w:rPr>
+        <w:fldChar w:fldCharType="separate"/>
+      </w:r>
+      <w:r>
+        <w:rPr>
+          <w:i/>
+          <w:noProof/>
+          <w:sz w:val="16"/>
+          <w:szCs w:val="16"/>
+        </w:rPr>
+        <w:t>4</w:t>
+      </w:r>
+      <w:r>
+        <w:rPr>
+          <w:i/>
+          <w:sz w:val="16"/>
+          <w:szCs w:val="16"/>
+        </w:rPr>
+        <w:fldChar w:fldCharType="end"/>
+      </w:r>
+      <w:r>
+        <w:rPr>
+          <w:i/>
+          <w:sz w:val="16"/>
+          <w:szCs w:val="16"/>
+        </w:rPr>
+        <w:t>: Example of the error message when a user tries to register with the password "password"</w:t>
+      </w:r>
+    </w:p>
+    <w:p/>
+    <w:p>
+      <w:r>
+        <w:tab/>
+      </w:r>
+      <w:r>
+        <w:tab/>
+        <w:t xml:space="preserve">The default hashing method for the password by ASP .NET was changed to use a more secure password hashing method. </w:t>
+      </w:r>
+      <w:proofErr w:type="spellStart"/>
+      <w:r>
+        <w:t>BCrypt</w:t>
+      </w:r>
+      <w:proofErr w:type="spellEnd"/>
+      <w:r>
+        <w:t xml:space="preserve"> was selected due to its level of encryption, built in salt handling and ability to control the speed of hashing. A work factor of 12 was selected to slow down the hashing</w:t>
+      </w:r>
+      <w:r>
+        <w:t xml:space="preserve">, </w:t>
+      </w:r>
+      <w:proofErr w:type="gramStart"/>
+      <w:r>
+        <w:t>so as to</w:t>
+      </w:r>
+      <w:proofErr w:type="gramEnd"/>
+      <w:r>
+        <w:t xml:space="preserve"> render brute force attacks useless, but not compromise user experience by slowing down the process too much. The current process operates at approximately .25 of a second. The </w:t>
+      </w:r>
+      <w:proofErr w:type="spellStart"/>
+      <w:r>
+        <w:t>BCrypt</w:t>
+      </w:r>
+      <w:proofErr w:type="spellEnd"/>
+      <w:r>
+        <w:t xml:space="preserve"> hashing was </w:t>
+      </w:r>
+      <w:proofErr w:type="spellStart"/>
+      <w:r>
+        <w:t>perfomed</w:t>
+      </w:r>
+      <w:proofErr w:type="spellEnd"/>
+      <w:r>
+        <w:t xml:space="preserve"> using the </w:t>
+      </w:r>
+      <w:proofErr w:type="spellStart"/>
+      <w:r>
+        <w:t>BCrypt</w:t>
+      </w:r>
+      <w:proofErr w:type="spellEnd"/>
+      <w:r>
+        <w:t xml:space="preserve">-Official NuGet package. Two methods were created for hashing the password, </w:t>
+      </w:r>
+      <w:proofErr w:type="spellStart"/>
+      <w:proofErr w:type="gramStart"/>
+      <w:r>
+        <w:t>HashPassword</w:t>
+      </w:r>
+      <w:proofErr w:type="spellEnd"/>
+      <w:r>
+        <w:t>(</w:t>
+      </w:r>
+      <w:proofErr w:type="gramEnd"/>
+      <w:r>
+        <w:t xml:space="preserve">) returns a </w:t>
+      </w:r>
+      <w:proofErr w:type="spellStart"/>
+      <w:r>
+        <w:t>BCrypt</w:t>
+      </w:r>
+      <w:proofErr w:type="spellEnd"/>
+      <w:r>
+        <w:t xml:space="preserve"> hashed password that is created using </w:t>
+      </w:r>
+      <w:proofErr w:type="spellStart"/>
+      <w:r>
+        <w:t>GetBCryptHash</w:t>
+      </w:r>
+      <w:proofErr w:type="spellEnd"/>
+      <w:r>
+        <w:t xml:space="preserve">(). The password is then verified against the database using </w:t>
+      </w:r>
+      <w:proofErr w:type="spellStart"/>
+      <w:proofErr w:type="gramStart"/>
+      <w:r>
+        <w:t>VerifyHashedPassword</w:t>
+      </w:r>
+      <w:proofErr w:type="spellEnd"/>
+      <w:r>
+        <w:t>(</w:t>
+      </w:r>
+      <w:proofErr w:type="gramEnd"/>
+      <w:r>
+        <w:t>). It was then required to modify the Application Manager to allow the use of a custom password hash.</w:t>
+      </w:r>
+    </w:p>
+    <w:p/>
+    <w:p>
+      <w:pPr>
+        <w:keepNext/>
+      </w:pPr>
+      <w:r>
+        <w:rPr>
+          <w:noProof/>
+        </w:rPr>
+        <w:drawing>
+          <wp:inline distT="0" distB="0" distL="0" distR="0" wp14:anchorId="1B2786F5" wp14:editId="567131E1">
+            <wp:extent cx="3185160" cy="1084762"/>
+            <wp:effectExtent l="0" t="0" r="0" b="1270"/>
+            <wp:docPr id="11" name="Picture 11"/>
+            <wp:cNvGraphicFramePr>
+              <a:graphicFrameLocks xmlns:a="http://schemas.openxmlformats.org/drawingml/2006/main" noChangeAspect="1"/>
+            </wp:cNvGraphicFramePr>
+            <a:graphic xmlns:a="http://schemas.openxmlformats.org/drawingml/2006/main">
+              <a:graphicData uri="http://schemas.openxmlformats.org/drawingml/2006/picture">
+                <pic:pic xmlns:pic="http://schemas.openxmlformats.org/drawingml/2006/picture">
+                  <pic:nvPicPr>
+                    <pic:cNvPr id="1" name=""/>
+                    <pic:cNvPicPr/>
+                  </pic:nvPicPr>
+                  <pic:blipFill>
+                    <a:blip r:embed="rId13"/>
+                    <a:stretch>
+                      <a:fillRect/>
+                    </a:stretch>
+                  </pic:blipFill>
+                  <pic:spPr>
+                    <a:xfrm>
+                      <a:off x="0" y="0"/>
+                      <a:ext cx="3185160" cy="1084762"/>
+                    </a:xfrm>
+                    <a:prstGeom prst="rect">
+                      <a:avLst/>
+                    </a:prstGeom>
+                  </pic:spPr>
+                </pic:pic>
+              </a:graphicData>
+            </a:graphic>
+          </wp:inline>
+        </w:drawing>
+      </w:r>
+    </w:p>
+    <w:p>
+      <w:pPr>
+        <w:pStyle w:val="Caption"/>
+        <w:rPr>
+          <w:i/>
+          <w:sz w:val="16"/>
+          <w:szCs w:val="16"/>
+        </w:rPr>
+      </w:pPr>
+      <w:r>
+        <w:rPr>
+          <w:i/>
+          <w:sz w:val="16"/>
+          <w:szCs w:val="16"/>
+        </w:rPr>
+        <w:t xml:space="preserve">Figure </w:t>
+      </w:r>
+      <w:r>
+        <w:rPr>
+          <w:i/>
+          <w:sz w:val="16"/>
+          <w:szCs w:val="16"/>
+        </w:rPr>
+        <w:fldChar w:fldCharType="begin"/>
+      </w:r>
+      <w:r>
+        <w:rPr>
+          <w:i/>
+          <w:sz w:val="16"/>
+          <w:szCs w:val="16"/>
+        </w:rPr>
+        <w:instrText xml:space="preserve"> SEQ Figure \* ARABIC </w:instrText>
+      </w:r>
+      <w:r>
+        <w:rPr>
+          <w:i/>
+          <w:sz w:val="16"/>
+          <w:szCs w:val="16"/>
+        </w:rPr>
+        <w:fldChar w:fldCharType="separate"/>
+      </w:r>
+      <w:r>
+        <w:rPr>
+          <w:i/>
+          <w:noProof/>
+          <w:sz w:val="16"/>
+          <w:szCs w:val="16"/>
+        </w:rPr>
+        <w:t>5</w:t>
+      </w:r>
+      <w:r>
+        <w:rPr>
+          <w:i/>
+          <w:sz w:val="16"/>
+          <w:szCs w:val="16"/>
+        </w:rPr>
+        <w:fldChar w:fldCharType="end"/>
+      </w:r>
+      <w:r>
+        <w:rPr>
+          <w:i/>
+          <w:sz w:val="16"/>
+          <w:szCs w:val="16"/>
+        </w:rPr>
+        <w:t xml:space="preserve">: Generation of a </w:t>
+      </w:r>
+      <w:proofErr w:type="spellStart"/>
+      <w:r>
+        <w:rPr>
+          <w:i/>
+          <w:sz w:val="16"/>
+          <w:szCs w:val="16"/>
+        </w:rPr>
+        <w:t>BCrypt</w:t>
+      </w:r>
+      <w:proofErr w:type="spellEnd"/>
+      <w:r>
+        <w:rPr>
+          <w:i/>
+          <w:sz w:val="16"/>
+          <w:szCs w:val="16"/>
+        </w:rPr>
+        <w:t xml:space="preserve"> Hash</w:t>
+      </w:r>
+    </w:p>
+    <w:p>
+      <w:pPr>
+        <w:keepNext/>
+      </w:pPr>
+      <w:r>
+        <w:rPr>
+          <w:noProof/>
+        </w:rPr>
+        <w:drawing>
+          <wp:inline distT="0" distB="0" distL="0" distR="0" wp14:anchorId="300E8C29" wp14:editId="3923D09E">
+            <wp:extent cx="3185160" cy="664863"/>
+            <wp:effectExtent l="0" t="0" r="0" b="1905"/>
+            <wp:docPr id="14" name="Picture 14"/>
+            <wp:cNvGraphicFramePr>
+              <a:graphicFrameLocks xmlns:a="http://schemas.openxmlformats.org/drawingml/2006/main" noChangeAspect="1"/>
+            </wp:cNvGraphicFramePr>
+            <a:graphic xmlns:a="http://schemas.openxmlformats.org/drawingml/2006/main">
+              <a:graphicData uri="http://schemas.openxmlformats.org/drawingml/2006/picture">
+                <pic:pic xmlns:pic="http://schemas.openxmlformats.org/drawingml/2006/picture">
+                  <pic:nvPicPr>
+                    <pic:cNvPr id="1" name=""/>
+                    <pic:cNvPicPr/>
+                  </pic:nvPicPr>
+                  <pic:blipFill>
+                    <a:blip r:embed="rId14"/>
+                    <a:stretch>
+                      <a:fillRect/>
+                    </a:stretch>
+                  </pic:blipFill>
+                  <pic:spPr>
+                    <a:xfrm>
+                      <a:off x="0" y="0"/>
+                      <a:ext cx="3185160" cy="664863"/>
+                    </a:xfrm>
+                    <a:prstGeom prst="rect">
+                      <a:avLst/>
+                    </a:prstGeom>
+                  </pic:spPr>
+                </pic:pic>
+              </a:graphicData>
+            </a:graphic>
+          </wp:inline>
+        </w:drawing>
+      </w:r>
+    </w:p>
+    <w:p>
+      <w:pPr>
+        <w:pStyle w:val="Caption"/>
+        <w:rPr>
+          <w:i/>
+          <w:sz w:val="16"/>
+          <w:szCs w:val="16"/>
+        </w:rPr>
+      </w:pPr>
+      <w:r>
+        <w:rPr>
+          <w:i/>
+          <w:sz w:val="16"/>
+          <w:szCs w:val="16"/>
+        </w:rPr>
+        <w:t xml:space="preserve">Figure </w:t>
+      </w:r>
+      <w:r>
+        <w:rPr>
+          <w:i/>
+          <w:sz w:val="16"/>
+          <w:szCs w:val="16"/>
+        </w:rPr>
+        <w:fldChar w:fldCharType="begin"/>
+      </w:r>
+      <w:r>
+        <w:rPr>
+          <w:i/>
+          <w:sz w:val="16"/>
+          <w:szCs w:val="16"/>
+        </w:rPr>
+        <w:instrText xml:space="preserve"> SEQ Figure \* ARABIC </w:instrText>
+      </w:r>
+      <w:r>
+        <w:rPr>
+          <w:i/>
+          <w:sz w:val="16"/>
+          <w:szCs w:val="16"/>
+        </w:rPr>
+        <w:fldChar w:fldCharType="separate"/>
+      </w:r>
+      <w:r>
+        <w:rPr>
+          <w:i/>
+          <w:noProof/>
+          <w:sz w:val="16"/>
+          <w:szCs w:val="16"/>
+        </w:rPr>
+        <w:t>6</w:t>
+      </w:r>
+      <w:r>
+        <w:rPr>
+          <w:i/>
+          <w:sz w:val="16"/>
+          <w:szCs w:val="16"/>
+        </w:rPr>
+        <w:fldChar w:fldCharType="end"/>
+      </w:r>
+      <w:r>
+        <w:rPr>
+          <w:i/>
+          <w:sz w:val="16"/>
+          <w:szCs w:val="16"/>
+        </w:rPr>
+        <w:t xml:space="preserve">: Uses the </w:t>
+      </w:r>
+      <w:proofErr w:type="spellStart"/>
+      <w:r>
+        <w:rPr>
+          <w:i/>
+          <w:sz w:val="16"/>
+          <w:szCs w:val="16"/>
+        </w:rPr>
+        <w:t>CustomPasswordHasher</w:t>
+      </w:r>
+      <w:proofErr w:type="spellEnd"/>
+      <w:r>
+        <w:rPr>
+          <w:i/>
+          <w:sz w:val="16"/>
+          <w:szCs w:val="16"/>
+        </w:rPr>
+        <w:t xml:space="preserve"> to hash all passwords for the system</w:t>
+      </w:r>
+    </w:p>
+    <w:p>
+      <w:pPr>
+        <w:ind w:firstLine="346"/>
+      </w:pPr>
+      <w:r>
+        <w:t>The third part of the algorithm requires the user’s password to be of a certain complexity. Passwords are required to consist of at least one number, one symbol, and both upper and lower-case letters. Examples below are of the number and symbol verifications, and the tests the password must pass to be considered a valid password.</w:t>
+      </w:r>
+    </w:p>
+    <w:p>
+      <w:pPr>
+        <w:ind w:firstLine="346"/>
+        <w:jc w:val="center"/>
+        <w:rPr>
+          <w:noProof/>
+        </w:rPr>
+      </w:pPr>
+    </w:p>
+    <w:p>
+      <w:pPr>
+        <w:keepNext/>
+        <w:ind w:firstLine="346"/>
+      </w:pPr>
+      <w:r>
+        <w:rPr>
+          <w:noProof/>
+        </w:rPr>
+        <w:drawing>
+          <wp:inline distT="0" distB="0" distL="0" distR="0" wp14:anchorId="66ACF329" wp14:editId="13F94B0E">
+            <wp:extent cx="3017520" cy="259080"/>
+            <wp:effectExtent l="0" t="0" r="0" b="7620"/>
+            <wp:docPr id="3" name="Picture 3"/>
+            <wp:cNvGraphicFramePr>
+              <a:graphicFrameLocks xmlns:a="http://schemas.openxmlformats.org/drawingml/2006/main" noChangeAspect="1"/>
+            </wp:cNvGraphicFramePr>
+            <a:graphic xmlns:a="http://schemas.openxmlformats.org/drawingml/2006/main">
+              <a:graphicData uri="http://schemas.openxmlformats.org/drawingml/2006/picture">
+                <pic:pic xmlns:pic="http://schemas.openxmlformats.org/drawingml/2006/picture">
+                  <pic:nvPicPr>
+                    <pic:cNvPr id="1" name=""/>
+                    <pic:cNvPicPr/>
+                  </pic:nvPicPr>
+                  <pic:blipFill rotWithShape="1">
+                    <a:blip r:embed="rId15"/>
+                    <a:srcRect r="5055" b="-5973"/>
+                    <a:stretch/>
+                  </pic:blipFill>
+                  <pic:spPr bwMode="auto">
+                    <a:xfrm>
+                      <a:off x="0" y="0"/>
+                      <a:ext cx="3024148" cy="259649"/>
+                    </a:xfrm>
+                    <a:prstGeom prst="rect">
+                      <a:avLst/>
+                    </a:prstGeom>
+                    <a:ln>
+                      <a:noFill/>
+                    </a:ln>
+                    <a:extLst>
+                      <a:ext uri="{53640926-AAD7-44D8-BBD7-CCE9431645EC}">
+                        <a14:shadowObscured xmlns:a14="http://schemas.microsoft.com/office/drawing/2010/main"/>
+                      </a:ext>
+                    </a:extLst>
+                  </pic:spPr>
+                </pic:pic>
+              </a:graphicData>
+            </a:graphic>
+          </wp:inline>
+        </w:drawing>
+      </w:r>
+    </w:p>
+    <w:p>
+      <w:pPr>
+        <w:pStyle w:val="Caption"/>
+        <w:rPr>
+          <w:i/>
+          <w:sz w:val="16"/>
+          <w:szCs w:val="16"/>
+        </w:rPr>
+      </w:pPr>
+      <w:r>
+        <w:rPr>
+          <w:i/>
+          <w:sz w:val="16"/>
+          <w:szCs w:val="16"/>
+        </w:rPr>
+        <w:t xml:space="preserve">Figure </w:t>
+      </w:r>
+      <w:r>
+        <w:rPr>
+          <w:i/>
+          <w:sz w:val="16"/>
+          <w:szCs w:val="16"/>
+        </w:rPr>
+        <w:fldChar w:fldCharType="begin"/>
+      </w:r>
+      <w:r>
+        <w:rPr>
+          <w:i/>
+          <w:sz w:val="16"/>
+          <w:szCs w:val="16"/>
+        </w:rPr>
+        <w:instrText xml:space="preserve"> SEQ Figure \* ARABIC </w:instrText>
+      </w:r>
+      <w:r>
+        <w:rPr>
+          <w:i/>
+          <w:sz w:val="16"/>
+          <w:szCs w:val="16"/>
+        </w:rPr>
+        <w:fldChar w:fldCharType="separate"/>
+      </w:r>
+      <w:r>
+        <w:rPr>
+          <w:i/>
+          <w:noProof/>
+          <w:sz w:val="16"/>
+          <w:szCs w:val="16"/>
+        </w:rPr>
+        <w:t>7</w:t>
+      </w:r>
+      <w:r>
+        <w:rPr>
+          <w:i/>
+          <w:sz w:val="16"/>
+          <w:szCs w:val="16"/>
+        </w:rPr>
+        <w:fldChar w:fldCharType="end"/>
+      </w:r>
+      <w:r>
+        <w:rPr>
+          <w:i/>
+          <w:sz w:val="16"/>
+          <w:szCs w:val="16"/>
+        </w:rPr>
+        <w:t>: Checking if the password contains at least one number</w:t>
+      </w:r>
+    </w:p>
+    <w:p/>
+    <w:p>
+      <w:pPr>
+        <w:keepNext/>
+        <w:jc w:val="center"/>
+      </w:pPr>
+      <w:r>
+        <w:rPr>
+          <w:noProof/>
+        </w:rPr>
+        <w:drawing>
+          <wp:inline distT="0" distB="0" distL="0" distR="0" wp14:anchorId="3090DC35" wp14:editId="405CB7FE">
+            <wp:extent cx="3185160" cy="131014"/>
+            <wp:effectExtent l="0" t="0" r="0" b="2540"/>
+            <wp:docPr id="4" name="Picture 4"/>
+            <wp:cNvGraphicFramePr>
+              <a:graphicFrameLocks xmlns:a="http://schemas.openxmlformats.org/drawingml/2006/main" noChangeAspect="1"/>
+            </wp:cNvGraphicFramePr>
+            <a:graphic xmlns:a="http://schemas.openxmlformats.org/drawingml/2006/main">
+              <a:graphicData uri="http://schemas.openxmlformats.org/drawingml/2006/picture">
+                <pic:pic xmlns:pic="http://schemas.openxmlformats.org/drawingml/2006/picture">
+                  <pic:nvPicPr>
+                    <pic:cNvPr id="1" name=""/>
+                    <pic:cNvPicPr/>
+                  </pic:nvPicPr>
+                  <pic:blipFill>
+                    <a:blip r:embed="rId16"/>
+                    <a:stretch>
+                      <a:fillRect/>
+                    </a:stretch>
+                  </pic:blipFill>
+                  <pic:spPr>
+                    <a:xfrm>
+                      <a:off x="0" y="0"/>
+                      <a:ext cx="3185160" cy="131014"/>
+                    </a:xfrm>
+                    <a:prstGeom prst="rect">
+                      <a:avLst/>
+                    </a:prstGeom>
+                  </pic:spPr>
+                </pic:pic>
+              </a:graphicData>
+            </a:graphic>
+          </wp:inline>
+        </w:drawing>
+      </w:r>
+    </w:p>
+    <w:p>
+      <w:pPr>
+        <w:pStyle w:val="Caption"/>
+        <w:rPr>
+          <w:i/>
+          <w:sz w:val="16"/>
+          <w:szCs w:val="16"/>
+        </w:rPr>
+      </w:pPr>
+      <w:r>
+        <w:rPr>
+          <w:i/>
+          <w:sz w:val="16"/>
+          <w:szCs w:val="16"/>
+        </w:rPr>
+        <w:t xml:space="preserve">Figure </w:t>
+      </w:r>
+      <w:r>
+        <w:rPr>
+          <w:i/>
+          <w:sz w:val="16"/>
+          <w:szCs w:val="16"/>
+        </w:rPr>
+        <w:fldChar w:fldCharType="begin"/>
+      </w:r>
+      <w:r>
+        <w:rPr>
+          <w:i/>
+          <w:sz w:val="16"/>
+          <w:szCs w:val="16"/>
+        </w:rPr>
+        <w:instrText xml:space="preserve"> SEQ Figure \* ARABIC </w:instrText>
+      </w:r>
+      <w:r>
+        <w:rPr>
+          <w:i/>
+          <w:sz w:val="16"/>
+          <w:szCs w:val="16"/>
+        </w:rPr>
+        <w:fldChar w:fldCharType="separate"/>
+      </w:r>
+      <w:r>
+        <w:rPr>
+          <w:i/>
+          <w:noProof/>
+          <w:sz w:val="16"/>
+          <w:szCs w:val="16"/>
+        </w:rPr>
+        <w:t>8</w:t>
+      </w:r>
+      <w:r>
+        <w:rPr>
+          <w:i/>
+          <w:sz w:val="16"/>
+          <w:szCs w:val="16"/>
+        </w:rPr>
+        <w:fldChar w:fldCharType="end"/>
+      </w:r>
+      <w:r>
+        <w:rPr>
+          <w:i/>
+          <w:sz w:val="16"/>
+          <w:szCs w:val="16"/>
+        </w:rPr>
+        <w:t>: Checking if the password contains at least one symbol</w:t>
+      </w:r>
+    </w:p>
+    <w:p>
+      <w:pPr>
+        <w:keepNext/>
+      </w:pPr>
+      <w:r>
+        <w:rPr>
+          <w:noProof/>
+        </w:rPr>
+        <w:drawing>
+          <wp:inline distT="0" distB="0" distL="0" distR="0" wp14:anchorId="534E9B65" wp14:editId="09AC56B3">
+            <wp:extent cx="3185160" cy="1457483"/>
+            <wp:effectExtent l="0" t="0" r="0" b="9525"/>
+            <wp:docPr id="6" name="Picture 6"/>
+            <wp:cNvGraphicFramePr>
+              <a:graphicFrameLocks xmlns:a="http://schemas.openxmlformats.org/drawingml/2006/main" noChangeAspect="1"/>
+            </wp:cNvGraphicFramePr>
+            <a:graphic xmlns:a="http://schemas.openxmlformats.org/drawingml/2006/main">
+              <a:graphicData uri="http://schemas.openxmlformats.org/drawingml/2006/picture">
+                <pic:pic xmlns:pic="http://schemas.openxmlformats.org/drawingml/2006/picture">
+                  <pic:nvPicPr>
+                    <pic:cNvPr id="1" name=""/>
+                    <pic:cNvPicPr/>
+                  </pic:nvPicPr>
+                  <pic:blipFill>
+                    <a:blip r:embed="rId17"/>
+                    <a:stretch>
+                      <a:fillRect/>
+                    </a:stretch>
+                  </pic:blipFill>
+                  <pic:spPr>
+                    <a:xfrm>
+                      <a:off x="0" y="0"/>
+                      <a:ext cx="3185160" cy="1457483"/>
+                    </a:xfrm>
+                    <a:prstGeom prst="rect">
+                      <a:avLst/>
+                    </a:prstGeom>
+                  </pic:spPr>
+                </pic:pic>
+              </a:graphicData>
+            </a:graphic>
+          </wp:inline>
+        </w:drawing>
+      </w:r>
+      <w:r>
+        <w:rPr>
+          <w:noProof/>
+        </w:rPr>
+        <w:drawing>
+          <wp:inline distT="0" distB="0" distL="0" distR="0" wp14:anchorId="2E0FA378" wp14:editId="28FF0AB6">
+            <wp:extent cx="3185160" cy="796290"/>
+            <wp:effectExtent l="0" t="0" r="0" b="3810"/>
+            <wp:docPr id="7" name="Picture 7"/>
+            <wp:cNvGraphicFramePr>
+              <a:graphicFrameLocks xmlns:a="http://schemas.openxmlformats.org/drawingml/2006/main" noChangeAspect="1"/>
+            </wp:cNvGraphicFramePr>
+            <a:graphic xmlns:a="http://schemas.openxmlformats.org/drawingml/2006/main">
+              <a:graphicData uri="http://schemas.openxmlformats.org/drawingml/2006/picture">
+                <pic:pic xmlns:pic="http://schemas.openxmlformats.org/drawingml/2006/picture">
+                  <pic:nvPicPr>
+                    <pic:cNvPr id="1" name=""/>
+                    <pic:cNvPicPr/>
+                  </pic:nvPicPr>
+                  <pic:blipFill>
+                    <a:blip r:embed="rId18"/>
+                    <a:stretch>
+                      <a:fillRect/>
+                    </a:stretch>
+                  </pic:blipFill>
+                  <pic:spPr>
+                    <a:xfrm>
+                      <a:off x="0" y="0"/>
+                      <a:ext cx="3185160" cy="796290"/>
+                    </a:xfrm>
+                    <a:prstGeom prst="rect">
+                      <a:avLst/>
+                    </a:prstGeom>
+                  </pic:spPr>
+                </pic:pic>
+              </a:graphicData>
+            </a:graphic>
+          </wp:inline>
+        </w:drawing>
+      </w:r>
+    </w:p>
+    <w:p>
+      <w:pPr>
+        <w:pStyle w:val="Caption"/>
+        <w:rPr>
+          <w:i/>
+          <w:sz w:val="16"/>
+          <w:szCs w:val="16"/>
+        </w:rPr>
+      </w:pPr>
+      <w:r>
+        <w:rPr>
+          <w:i/>
+          <w:sz w:val="16"/>
+          <w:szCs w:val="16"/>
+        </w:rPr>
+        <w:t xml:space="preserve">Figure </w:t>
+      </w:r>
+      <w:r>
+        <w:rPr>
+          <w:i/>
+          <w:sz w:val="16"/>
+          <w:szCs w:val="16"/>
+        </w:rPr>
+        <w:fldChar w:fldCharType="begin"/>
+      </w:r>
+      <w:r>
+        <w:rPr>
+          <w:i/>
+          <w:sz w:val="16"/>
+          <w:szCs w:val="16"/>
+        </w:rPr>
+        <w:instrText xml:space="preserve"> SEQ Figure \* ARABIC </w:instrText>
+      </w:r>
+      <w:r>
+        <w:rPr>
+          <w:i/>
+          <w:sz w:val="16"/>
+          <w:szCs w:val="16"/>
+        </w:rPr>
+        <w:fldChar w:fldCharType="separate"/>
+      </w:r>
+      <w:r>
+        <w:rPr>
+          <w:i/>
+          <w:noProof/>
+          <w:sz w:val="16"/>
+          <w:szCs w:val="16"/>
+        </w:rPr>
+        <w:t>9</w:t>
+      </w:r>
+      <w:r>
+        <w:rPr>
+          <w:i/>
+          <w:sz w:val="16"/>
+          <w:szCs w:val="16"/>
+        </w:rPr>
+        <w:fldChar w:fldCharType="end"/>
+      </w:r>
+      <w:r>
+        <w:rPr>
+          <w:i/>
+          <w:sz w:val="16"/>
+          <w:szCs w:val="16"/>
+        </w:rPr>
+        <w:t>: Generating the error message</w:t>
+      </w:r>
+    </w:p>
+    <w:p/>
+    <w:p>
+      <w:r>
+        <w:tab/>
+      </w:r>
+      <w:r>
+        <w:tab/>
+      </w:r>
+      <w:r>
+        <w:t>These rules also show how the error messages to the user attempting to create the password were generated. To verify that all the criteria were being filled and no cases were being missed, 18 unit tests were created to verify the password complexity. One example of these is shown below.</w:t>
+      </w:r>
+    </w:p>
+    <w:p/>
+    <w:p>
+      <w:pPr>
+        <w:keepNext/>
+      </w:pPr>
+      <w:r>
+        <w:rPr>
+          <w:noProof/>
+        </w:rPr>
+        <w:lastRenderedPageBreak/>
+        <w:drawing>
+          <wp:inline distT="0" distB="0" distL="0" distR="0" wp14:anchorId="7748037C" wp14:editId="20BA9BC4">
+            <wp:extent cx="3185160" cy="1437406"/>
+            <wp:effectExtent l="0" t="0" r="0" b="0"/>
+            <wp:docPr id="8" name="Picture 8"/>
+            <wp:cNvGraphicFramePr>
+              <a:graphicFrameLocks xmlns:a="http://schemas.openxmlformats.org/drawingml/2006/main" noChangeAspect="1"/>
+            </wp:cNvGraphicFramePr>
+            <a:graphic xmlns:a="http://schemas.openxmlformats.org/drawingml/2006/main">
+              <a:graphicData uri="http://schemas.openxmlformats.org/drawingml/2006/picture">
+                <pic:pic xmlns:pic="http://schemas.openxmlformats.org/drawingml/2006/picture">
+                  <pic:nvPicPr>
+                    <pic:cNvPr id="1" name=""/>
+                    <pic:cNvPicPr/>
+                  </pic:nvPicPr>
+                  <pic:blipFill>
+                    <a:blip r:embed="rId19"/>
+                    <a:stretch>
+                      <a:fillRect/>
+                    </a:stretch>
+                  </pic:blipFill>
+                  <pic:spPr>
+                    <a:xfrm>
+                      <a:off x="0" y="0"/>
+                      <a:ext cx="3185160" cy="1437406"/>
+                    </a:xfrm>
+                    <a:prstGeom prst="rect">
+                      <a:avLst/>
+                    </a:prstGeom>
+                  </pic:spPr>
+                </pic:pic>
+              </a:graphicData>
+            </a:graphic>
+          </wp:inline>
+        </w:drawing>
+      </w:r>
+    </w:p>
+    <w:p>
+      <w:pPr>
+        <w:pStyle w:val="Caption"/>
+        <w:rPr>
+          <w:i/>
+          <w:sz w:val="16"/>
+          <w:szCs w:val="16"/>
+        </w:rPr>
+      </w:pPr>
+      <w:r>
+        <w:rPr>
+          <w:i/>
+          <w:sz w:val="16"/>
+          <w:szCs w:val="16"/>
+        </w:rPr>
+        <w:t xml:space="preserve">Figure </w:t>
+      </w:r>
+      <w:r>
+        <w:rPr>
+          <w:i/>
+          <w:sz w:val="16"/>
+          <w:szCs w:val="16"/>
+        </w:rPr>
+        <w:fldChar w:fldCharType="begin"/>
+      </w:r>
+      <w:r>
+        <w:rPr>
+          <w:i/>
+          <w:sz w:val="16"/>
+          <w:szCs w:val="16"/>
+        </w:rPr>
+        <w:instrText xml:space="preserve"> SEQ Figure \* ARABIC </w:instrText>
+      </w:r>
+      <w:r>
+        <w:rPr>
+          <w:i/>
+          <w:sz w:val="16"/>
+          <w:szCs w:val="16"/>
+        </w:rPr>
+        <w:fldChar w:fldCharType="separate"/>
+      </w:r>
+      <w:r>
+        <w:rPr>
+          <w:i/>
+          <w:noProof/>
+          <w:sz w:val="16"/>
+          <w:szCs w:val="16"/>
+        </w:rPr>
+        <w:t>10</w:t>
+      </w:r>
+      <w:r>
+        <w:rPr>
+          <w:i/>
+          <w:sz w:val="16"/>
+          <w:szCs w:val="16"/>
+        </w:rPr>
+        <w:fldChar w:fldCharType="end"/>
+      </w:r>
+      <w:r>
+        <w:rPr>
+          <w:i/>
+          <w:sz w:val="16"/>
+          <w:szCs w:val="16"/>
+        </w:rPr>
+        <w:t>: Example of one of the unit tests that was written</w:t>
+      </w:r>
+    </w:p>
+    <w:p/>
+    <w:p>
+      <w:pPr>
+        <w:pStyle w:val="Heading2"/>
+        <w:rPr>
+          <w:sz w:val="24"/>
+          <w:szCs w:val="24"/>
+        </w:rPr>
+      </w:pPr>
+      <w:r>
+        <w:rPr>
+          <w:sz w:val="24"/>
+          <w:szCs w:val="24"/>
+        </w:rPr>
+        <w:t>User Information</w:t>
+      </w:r>
+    </w:p>
+    <w:p>
+      <w:r>
+        <w:tab/>
+      </w:r>
+      <w:r>
+        <w:tab/>
+      </w:r>
+      <w:r>
+        <w:t xml:space="preserve">Once the user created </w:t>
+      </w:r>
+      <w:r>
+        <w:t>an</w:t>
+      </w:r>
+      <w:r>
+        <w:t xml:space="preserve"> account with a valid password, </w:t>
+      </w:r>
+      <w:r>
+        <w:t xml:space="preserve">the user </w:t>
+      </w:r>
+      <w:proofErr w:type="gramStart"/>
+      <w:r>
+        <w:t>is</w:t>
+      </w:r>
+      <w:r>
+        <w:t xml:space="preserve"> able to</w:t>
+      </w:r>
+      <w:proofErr w:type="gramEnd"/>
+      <w:r>
+        <w:t xml:space="preserve"> sign in and out of that account as needed. One important part of this is informing the user when they have entered incorrect login information. The original information provided by ASP.NET was changed to use a generic “</w:t>
+      </w:r>
+      <w:r>
+        <w:t>Invalid</w:t>
+      </w:r>
+      <w:r>
+        <w:t xml:space="preserve"> login attempt” message. This means that less information is provided to a potential malicious user if they are attempting to gain access to someone’s account.</w:t>
+      </w:r>
+    </w:p>
+    <w:p>
+      <w:pPr>
+        <w:rPr>
+          <w:noProof/>
+        </w:rPr>
+      </w:pPr>
+    </w:p>
+    <w:p>
+      <w:pPr>
+        <w:keepNext/>
+        <w:jc w:val="center"/>
+      </w:pPr>
+      <w:r>
+        <w:rPr>
+          <w:noProof/>
+        </w:rPr>
+        <w:drawing>
+          <wp:inline distT="0" distB="0" distL="0" distR="0" wp14:anchorId="0899371A" wp14:editId="78E39F4F">
+            <wp:extent cx="2616516" cy="1874520"/>
+            <wp:effectExtent l="0" t="0" r="0" b="0"/>
+            <wp:docPr id="5" name="Picture 5"/>
+            <wp:cNvGraphicFramePr>
+              <a:graphicFrameLocks xmlns:a="http://schemas.openxmlformats.org/drawingml/2006/main" noChangeAspect="1"/>
+            </wp:cNvGraphicFramePr>
+            <a:graphic xmlns:a="http://schemas.openxmlformats.org/drawingml/2006/main">
+              <a:graphicData uri="http://schemas.openxmlformats.org/drawingml/2006/picture">
+                <pic:pic xmlns:pic="http://schemas.openxmlformats.org/drawingml/2006/picture">
+                  <pic:nvPicPr>
+                    <pic:cNvPr id="1" name=""/>
+                    <pic:cNvPicPr/>
+                  </pic:nvPicPr>
+                  <pic:blipFill rotWithShape="1">
+                    <a:blip r:embed="rId20"/>
+                    <a:srcRect r="51904" b="28090"/>
+                    <a:stretch/>
+                  </pic:blipFill>
+                  <pic:spPr bwMode="auto">
+                    <a:xfrm>
+                      <a:off x="0" y="0"/>
+                      <a:ext cx="2630915" cy="1884836"/>
+                    </a:xfrm>
+                    <a:prstGeom prst="rect">
+                      <a:avLst/>
+                    </a:prstGeom>
+                    <a:ln>
+                      <a:noFill/>
+                    </a:ln>
+                    <a:extLst>
+                      <a:ext uri="{53640926-AAD7-44D8-BBD7-CCE9431645EC}">
+                        <a14:shadowObscured xmlns:a14="http://schemas.microsoft.com/office/drawing/2010/main"/>
+                      </a:ext>
+                    </a:extLst>
+                  </pic:spPr>
+                </pic:pic>
+              </a:graphicData>
+            </a:graphic>
+          </wp:inline>
+        </w:drawing>
+      </w:r>
+    </w:p>
+    <w:p>
+      <w:pPr>
+        <w:pStyle w:val="Caption"/>
+        <w:rPr>
+          <w:i/>
+          <w:sz w:val="16"/>
+          <w:szCs w:val="16"/>
+        </w:rPr>
+      </w:pPr>
+      <w:r>
+        <w:rPr>
+          <w:i/>
+          <w:sz w:val="16"/>
+          <w:szCs w:val="16"/>
+        </w:rPr>
+        <w:t xml:space="preserve">Figure </w:t>
+      </w:r>
+      <w:r>
+        <w:rPr>
+          <w:i/>
+          <w:sz w:val="16"/>
+          <w:szCs w:val="16"/>
+        </w:rPr>
+        <w:fldChar w:fldCharType="begin"/>
+      </w:r>
+      <w:r>
+        <w:rPr>
+          <w:i/>
+          <w:sz w:val="16"/>
+          <w:szCs w:val="16"/>
+        </w:rPr>
+        <w:instrText xml:space="preserve"> SEQ Figure \* ARABIC </w:instrText>
+      </w:r>
+      <w:r>
+        <w:rPr>
+          <w:i/>
+          <w:sz w:val="16"/>
+          <w:szCs w:val="16"/>
+        </w:rPr>
+        <w:fldChar w:fldCharType="separate"/>
+      </w:r>
+      <w:r>
+        <w:rPr>
+          <w:i/>
+          <w:noProof/>
+          <w:sz w:val="16"/>
+          <w:szCs w:val="16"/>
+        </w:rPr>
+        <w:t>11</w:t>
+      </w:r>
+      <w:r>
+        <w:rPr>
+          <w:i/>
+          <w:sz w:val="16"/>
+          <w:szCs w:val="16"/>
+        </w:rPr>
+        <w:fldChar w:fldCharType="end"/>
+      </w:r>
+      <w:r>
+        <w:rPr>
+          <w:i/>
+          <w:sz w:val="16"/>
+          <w:szCs w:val="16"/>
+        </w:rPr>
+        <w:t>: Example of login attempt with invalid credentials</w:t>
+      </w:r>
+    </w:p>
+    <w:p>
+      <w:r>
+        <w:tab/>
+      </w:r>
+      <w:r>
+        <w:tab/>
+        <w:t xml:space="preserve">This login change was implemented by editing the Login method that checks </w:t>
+      </w:r>
+      <w:proofErr w:type="gramStart"/>
+      <w:r>
+        <w:t>whether or not</w:t>
+      </w:r>
+      <w:proofErr w:type="gramEnd"/>
+      <w:r>
+        <w:t xml:space="preserve"> the account exists, which is shown in Figure 1</w:t>
+      </w:r>
+      <w:r>
+        <w:t>2</w:t>
+      </w:r>
+      <w:r>
+        <w:t xml:space="preserve">. The list of emails is grabbed from the ASP.NET database that stores logins. If </w:t>
+      </w:r>
+      <w:r>
+        <w:t>the email used to login doesn’t exist in this table or the hashed password doesn’t match the password that is associated with this email in the table, the “Invalid login attempt” message is shown.</w:t>
+      </w:r>
+    </w:p>
+    <w:p/>
+    <w:p>
+      <w:pPr>
+        <w:keepNext/>
+      </w:pPr>
+      <w:r>
+        <w:rPr>
+          <w:noProof/>
+        </w:rPr>
+        <w:drawing>
+          <wp:inline distT="0" distB="0" distL="0" distR="0" wp14:anchorId="5A88DBB2" wp14:editId="4855AB1A">
+            <wp:extent cx="3185160" cy="1560195"/>
+            <wp:effectExtent l="0" t="0" r="0" b="1905"/>
+            <wp:docPr id="12" name="Picture 12"/>
+            <wp:cNvGraphicFramePr>
+              <a:graphicFrameLocks xmlns:a="http://schemas.openxmlformats.org/drawingml/2006/main" noChangeAspect="1"/>
+            </wp:cNvGraphicFramePr>
+            <a:graphic xmlns:a="http://schemas.openxmlformats.org/drawingml/2006/main">
+              <a:graphicData uri="http://schemas.openxmlformats.org/drawingml/2006/picture">
+                <pic:pic xmlns:pic="http://schemas.openxmlformats.org/drawingml/2006/picture">
+                  <pic:nvPicPr>
+                    <pic:cNvPr id="1" name=""/>
+                    <pic:cNvPicPr/>
+                  </pic:nvPicPr>
+                  <pic:blipFill>
+                    <a:blip r:embed="rId21"/>
+                    <a:stretch>
+                      <a:fillRect/>
+                    </a:stretch>
+                  </pic:blipFill>
+                  <pic:spPr>
+                    <a:xfrm>
+                      <a:off x="0" y="0"/>
+                      <a:ext cx="3185160" cy="1560195"/>
+                    </a:xfrm>
+                    <a:prstGeom prst="rect">
+                      <a:avLst/>
+                    </a:prstGeom>
+                  </pic:spPr>
+                </pic:pic>
+              </a:graphicData>
+            </a:graphic>
+          </wp:inline>
+        </w:drawing>
+      </w:r>
+    </w:p>
+    <w:p>
+      <w:pPr>
+        <w:pStyle w:val="Caption"/>
+        <w:rPr>
+          <w:i/>
+          <w:sz w:val="16"/>
+          <w:szCs w:val="16"/>
+        </w:rPr>
+      </w:pPr>
+      <w:r>
+        <w:rPr>
+          <w:i/>
+          <w:sz w:val="16"/>
+          <w:szCs w:val="16"/>
+        </w:rPr>
+        <w:t xml:space="preserve">Figure </w:t>
+      </w:r>
+      <w:r>
+        <w:rPr>
+          <w:i/>
+          <w:sz w:val="16"/>
+          <w:szCs w:val="16"/>
+        </w:rPr>
+        <w:fldChar w:fldCharType="begin"/>
+      </w:r>
+      <w:r>
+        <w:rPr>
+          <w:i/>
+          <w:sz w:val="16"/>
+          <w:szCs w:val="16"/>
+        </w:rPr>
+        <w:instrText xml:space="preserve"> SEQ Figure \* ARABIC </w:instrText>
+      </w:r>
+      <w:r>
+        <w:rPr>
+          <w:i/>
+          <w:sz w:val="16"/>
+          <w:szCs w:val="16"/>
+        </w:rPr>
+        <w:fldChar w:fldCharType="separate"/>
+      </w:r>
+      <w:r>
+        <w:rPr>
+          <w:i/>
+          <w:noProof/>
+          <w:sz w:val="16"/>
+          <w:szCs w:val="16"/>
+        </w:rPr>
+        <w:t>12</w:t>
+      </w:r>
+      <w:r>
+        <w:rPr>
+          <w:i/>
+          <w:sz w:val="16"/>
+          <w:szCs w:val="16"/>
+        </w:rPr>
+        <w:fldChar w:fldCharType="end"/>
+      </w:r>
+      <w:r>
+        <w:rPr>
+          <w:i/>
+          <w:sz w:val="16"/>
+          <w:szCs w:val="16"/>
+        </w:rPr>
+        <w:t xml:space="preserve">: Verifying </w:t>
+      </w:r>
+      <w:proofErr w:type="gramStart"/>
+      <w:r>
+        <w:rPr>
+          <w:i/>
+          <w:sz w:val="16"/>
+          <w:szCs w:val="16"/>
+        </w:rPr>
+        <w:t>whether or not</w:t>
+      </w:r>
+      <w:proofErr w:type="gramEnd"/>
+      <w:r>
+        <w:rPr>
+          <w:i/>
+          <w:sz w:val="16"/>
+          <w:szCs w:val="16"/>
+        </w:rPr>
+        <w:t xml:space="preserve"> there exists an account with the given login credentials</w:t>
+      </w:r>
+    </w:p>
+    <w:p/>
+    <w:p>
+      <w:pPr>
+        <w:pStyle w:val="Heading2"/>
+        <w:rPr>
+          <w:sz w:val="24"/>
+          <w:szCs w:val="24"/>
+        </w:rPr>
+      </w:pPr>
+      <w:r>
+        <w:rPr>
+          <w:sz w:val="24"/>
+          <w:szCs w:val="24"/>
+        </w:rPr>
+        <w:t>Challenges</w:t>
+      </w:r>
+    </w:p>
+    <w:p>
+      <w:r>
+        <w:tab/>
+      </w:r>
+      <w:r>
+        <w:tab/>
+      </w:r>
+      <w:r>
+        <w:t>One of the main challenges that was encountered during this implementation was accessing the user information and data structure. User data is stored in a separate database from the website’s operational database and accessing this requires the use of specific controllers that must be hooked into. This required the system to be developed slightly differently, and an access table to be created in the operational database to implement some of the security functionality. ASP.NET also uses many tables with relational information instead of storing all information in one table.</w:t>
+      </w:r>
+    </w:p>
+    <w:p/>
+    <w:p>
+      <w:pPr>
+        <w:pStyle w:val="Heading1"/>
+      </w:pPr>
+      <w:r>
+        <w:t>References</w:t>
+      </w:r>
+    </w:p>
+    <w:p>
+      <w:r>
+        <w:t>[</w:t>
+      </w:r>
+      <w:r>
+        <w:t>1]</w:t>
+      </w:r>
+      <w:r>
+        <w:t xml:space="preserve"> Christianson</w:t>
+      </w:r>
+      <w:r>
+        <w:t xml:space="preserve">, Curt, and Jeff Cochran. </w:t>
+      </w:r>
+      <w:r>
+        <w:rPr>
+          <w:i/>
+        </w:rPr>
+        <w:t>ASP.NET 3.5 content management system development build, manage, and extend your own content management system.</w:t>
+      </w:r>
+      <w:r>
+        <w:t xml:space="preserve"> Packt Publishing Ltd., 2009.</w:t>
+      </w:r>
+    </w:p>
+    <w:p>
+      <w:r>
+        <w:t xml:space="preserve">[2] </w:t>
+      </w:r>
+      <w:r>
+        <w:t xml:space="preserve">Clobridge, Abby. "WordPress: The Most Popular (Open) Web Content Management System." </w:t>
+      </w:r>
+      <w:r>
+        <w:rPr>
+          <w:u w:val="single"/>
+        </w:rPr>
+        <w:t>Online Searcher.</w:t>
+      </w:r>
+      <w:r>
+        <w:t xml:space="preserve"> Information Today, Inc. 2016. </w:t>
+      </w:r>
+      <w:r>
+        <w:rPr>
+          <w:i/>
+        </w:rPr>
+        <w:t>HighBeam Research</w:t>
+      </w:r>
+      <w:r>
+        <w:t>.</w:t>
+      </w:r>
+      <w:r>
+        <w:t xml:space="preserve"> p</w:t>
+      </w:r>
+      <w:r>
+        <w:t>p</w:t>
+      </w:r>
+      <w:r>
+        <w:t>. 1-3.</w:t>
+      </w:r>
+    </w:p>
+    <w:p>
+      <w:r>
+        <w:t xml:space="preserve">[3] </w:t>
+      </w:r>
+      <w:r>
+        <w:t xml:space="preserve">Fraser, Stephen R. G. </w:t>
+      </w:r>
+      <w:r>
+        <w:rPr>
+          <w:i/>
+        </w:rPr>
+        <w:t xml:space="preserve">Real </w:t>
+      </w:r>
+      <w:r>
+        <w:rPr>
+          <w:i/>
+        </w:rPr>
+        <w:t>W</w:t>
+      </w:r>
+      <w:r>
+        <w:rPr>
+          <w:i/>
+        </w:rPr>
+        <w:t xml:space="preserve">orld ASP.NET: </w:t>
+      </w:r>
+      <w:r>
+        <w:rPr>
+          <w:i/>
+        </w:rPr>
+        <w:t>B</w:t>
+      </w:r>
+      <w:r>
+        <w:rPr>
+          <w:i/>
+        </w:rPr>
+        <w:t xml:space="preserve">uilding a </w:t>
+      </w:r>
+      <w:r>
+        <w:rPr>
+          <w:i/>
+        </w:rPr>
+        <w:t>C</w:t>
+      </w:r>
+      <w:r>
+        <w:rPr>
+          <w:i/>
+        </w:rPr>
+        <w:t xml:space="preserve">ontent </w:t>
+      </w:r>
+      <w:r>
+        <w:rPr>
+          <w:i/>
+        </w:rPr>
+        <w:t>M</w:t>
+      </w:r>
+      <w:r>
+        <w:rPr>
+          <w:i/>
+        </w:rPr>
+        <w:t xml:space="preserve">anagement </w:t>
+      </w:r>
+      <w:r>
+        <w:rPr>
+          <w:i/>
+        </w:rPr>
+        <w:t>S</w:t>
+      </w:r>
+      <w:r>
+        <w:rPr>
+          <w:i/>
+        </w:rPr>
+        <w:t>ystem</w:t>
+      </w:r>
+      <w:r>
+        <w:t>. 1st ed., vol. 1 1, Apress, 2002.</w:t>
+      </w:r>
+    </w:p>
+    <w:p>
+      <w:r>
+        <w:t xml:space="preserve">[4] </w:t>
+      </w:r>
+      <w:r>
+        <w:t xml:space="preserve">Sara Connell, Ruth. (2013). Content Management Systems: Trends in Academic Libraries. </w:t>
+      </w:r>
+      <w:r>
+        <w:rPr>
+          <w:i/>
+        </w:rPr>
+        <w:t>Information Technology and Libraries</w:t>
+      </w:r>
+      <w:r>
+        <w:rPr>
+          <w:i/>
+        </w:rPr>
+        <w:t>,</w:t>
+      </w:r>
+      <w:r>
+        <w:t xml:space="preserve"> </w:t>
+      </w:r>
+      <w:r>
+        <w:t xml:space="preserve">vol </w:t>
+      </w:r>
+      <w:r>
+        <w:t>32</w:t>
+      </w:r>
+      <w:r>
+        <w:t>, no. 2, 10 June 2013, p</w:t>
+      </w:r>
+      <w:r>
+        <w:t>p</w:t>
+      </w:r>
+      <w:r>
+        <w:t xml:space="preserve">. </w:t>
+      </w:r>
+      <w:r>
+        <w:t>42-5</w:t>
+      </w:r>
+      <w:r>
+        <w:t>4</w:t>
+      </w:r>
+      <w:r>
+        <w:t>.</w:t>
+      </w:r>
+    </w:p>
+    <w:p>
+      <w:r>
+        <w:t>[5] Chae</w:t>
+      </w:r>
+      <w:r>
+        <w:t>, Hyun Kyung, et al. “C</w:t>
+      </w:r>
+      <w:r>
+        <w:t>hallenges</w:t>
+      </w:r>
+      <w:r>
+        <w:t xml:space="preserve"> </w:t>
+      </w:r>
+      <w:r>
+        <w:t>to</w:t>
+      </w:r>
+      <w:r>
+        <w:t xml:space="preserve"> M</w:t>
+      </w:r>
+      <w:r>
+        <w:t>usic</w:t>
+      </w:r>
+      <w:r>
+        <w:t xml:space="preserve"> D</w:t>
+      </w:r>
+      <w:r>
+        <w:t>ocumentation</w:t>
+      </w:r>
+      <w:r>
+        <w:t>: D</w:t>
+      </w:r>
+      <w:r>
+        <w:t>esign</w:t>
+      </w:r>
+      <w:r>
+        <w:t xml:space="preserve"> </w:t>
+      </w:r>
+      <w:r>
+        <w:t>and</w:t>
+      </w:r>
+      <w:r>
+        <w:t xml:space="preserve"> I</w:t>
+      </w:r>
+      <w:r>
+        <w:t>mplementation</w:t>
+      </w:r>
+      <w:r>
+        <w:t xml:space="preserve"> </w:t>
+      </w:r>
+      <w:r>
+        <w:t>of a</w:t>
+      </w:r>
+      <w:r>
+        <w:t xml:space="preserve"> W</w:t>
+      </w:r>
+      <w:r>
+        <w:t>eb</w:t>
+      </w:r>
+      <w:r>
+        <w:t>-B</w:t>
+      </w:r>
+      <w:r>
+        <w:t>ased</w:t>
+      </w:r>
+      <w:r>
+        <w:t xml:space="preserve"> C</w:t>
+      </w:r>
+      <w:r>
+        <w:t>ontent</w:t>
+      </w:r>
+      <w:r>
+        <w:t xml:space="preserve"> M</w:t>
+      </w:r>
+      <w:r>
+        <w:t>anagement</w:t>
+      </w:r>
+      <w:r>
+        <w:t xml:space="preserve"> S</w:t>
+      </w:r>
+      <w:r>
+        <w:t>ystem</w:t>
+      </w:r>
+      <w:r>
+        <w:t xml:space="preserve"> </w:t>
+      </w:r>
+      <w:r>
+        <w:t>for</w:t>
+      </w:r>
+      <w:r>
+        <w:t xml:space="preserve"> E</w:t>
+      </w:r>
+      <w:r>
+        <w:t>ast</w:t>
+      </w:r>
+      <w:r>
+        <w:t xml:space="preserve"> A</w:t>
+      </w:r>
+      <w:r>
+        <w:t>sian</w:t>
+      </w:r>
+      <w:r>
+        <w:t xml:space="preserve"> M</w:t>
+      </w:r>
+      <w:r>
+        <w:t>usic</w:t>
+      </w:r>
+      <w:r>
+        <w:t xml:space="preserve"> E</w:t>
+      </w:r>
+      <w:r>
+        <w:t>ducation</w:t>
+      </w:r>
+      <w:r>
+        <w:t xml:space="preserve"> D</w:t>
+      </w:r>
+      <w:r>
+        <w:t>ocuments</w:t>
+      </w:r>
+      <w:r>
+        <w:t xml:space="preserve">.” </w:t>
+      </w:r>
+      <w:r>
+        <w:rPr>
+          <w:i/>
+        </w:rPr>
+        <w:t>Fontes Artis Musicae</w:t>
+      </w:r>
+      <w:r>
+        <w:t>, vol. 61, no. 3, 2014, pp. 249–259.</w:t>
+      </w:r>
+    </w:p>
+    <w:p>
+      <w:r>
+        <w:t xml:space="preserve">[6] </w:t>
+      </w:r>
+      <w:r>
+        <w:t xml:space="preserve">Clarke, Russell, et al. “Is Open Source Software More Secure?” </w:t>
+      </w:r>
+      <w:r>
+        <w:rPr>
+          <w:i/>
+        </w:rPr>
+        <w:t>Homeland Security / Cyber Security</w:t>
+      </w:r>
+      <w:r>
+        <w:t>, 2005, pp. 1–34.</w:t>
+      </w:r>
+    </w:p>
+    <w:p>
+      <w:r>
+        <w:t xml:space="preserve">[7] </w:t>
+      </w:r>
+      <w:r>
+        <w:t xml:space="preserve">“WordPress Privileges Unchecked in </w:t>
+      </w:r>
+      <w:proofErr w:type="gramStart"/>
+      <w:r>
+        <w:t>admin.Php</w:t>
+      </w:r>
+      <w:proofErr w:type="gramEnd"/>
+      <w:r>
+        <w:t xml:space="preserve"> and Multiple Information Disclosures.” </w:t>
+      </w:r>
+      <w:r>
+        <w:rPr>
+          <w:i/>
+        </w:rPr>
+        <w:t>Core Security</w:t>
+      </w:r>
+      <w:r>
+        <w:t>, Core Security SDI Corporation, 6 Mar. 2017, www.coresecurity.com/content/WordPress-Privileges-Unchecked.</w:t>
+      </w:r>
+    </w:p>
+    <w:p>
+      <w:r>
+        <w:t xml:space="preserve">[8] </w:t>
+      </w:r>
+      <w:r>
+        <w:t xml:space="preserve">“WordPress.org.” </w:t>
+      </w:r>
+      <w:r>
+        <w:rPr>
+          <w:i/>
+        </w:rPr>
+        <w:t>Blog Tool, Publishing Platform, and CMS - WordPress</w:t>
+      </w:r>
+      <w:r>
+        <w:t>, wordpress.org/.</w:t>
+      </w:r>
+    </w:p>
+    <w:p>
+      <w:pPr>
         <w:tabs>
           <w:tab w:val="left" w:pos="450"/>
           <w:tab w:val="left" w:pos="720"/>
@@ -8084,6 +10073,7 @@
         <w:ind w:right="66"/>
       </w:pPr>
       <w:r>
+        <w:lastRenderedPageBreak/>
         <w:t xml:space="preserve">[10] </w:t>
       </w:r>
       <w:r>
@@ -8499,10 +10489,7 @@
         <w:footnoteRef/>
       </w:r>
       <w:r>
-        <w:t xml:space="preserve"> Extension that can be installed to alter the visual </w:t>
-      </w:r>
-      <w:r>
-        <w:t>appearance of the website</w:t>
+        <w:t xml:space="preserve"> Extension that can be installed to alter the visual appearance of the website</w:t>
       </w:r>
     </w:p>
   </w:footnote>
@@ -13886,7 +15873,7 @@
 </file>
 
 <file path=customXml/itemProps1.xml><?xml version="1.0" encoding="utf-8"?>
-<ds:datastoreItem xmlns:ds="http://schemas.openxmlformats.org/officeDocument/2006/customXml" ds:itemID="{15EBDE3B-CA26-424D-A4A1-1500CE008EC8}">
+<ds:datastoreItem xmlns:ds="http://schemas.openxmlformats.org/officeDocument/2006/customXml" ds:itemID="{6F7857D2-1CD9-4374-A0BC-E1AE7660575E}">
   <ds:schemaRefs>
     <ds:schemaRef ds:uri="http://schemas.openxmlformats.org/officeDocument/2006/bibliography"/>
   </ds:schemaRefs>

</xml_diff>